<commit_message>
Near final draft, Last few sections written up
</commit_message>
<xml_diff>
--- a/SoftwareTesingPlan.docx
+++ b/SoftwareTesingPlan.docx
@@ -7,63 +7,125 @@
         <w:pStyle w:val="Heading1"/>
         <w:jc w:val="center"/>
       </w:pPr>
-      <w:bookmarkStart w:id="0" w:name="_Toc40219021"/>
+      <w:bookmarkStart w:id="0" w:name="_Toc40301060"/>
       <w:r>
         <w:t>Wizard Wars</w:t>
       </w:r>
       <w:bookmarkEnd w:id="0"/>
     </w:p>
     <w:p/>
+    <w:p/>
+    <w:p/>
+    <w:p>
+      <w:pPr>
+        <w:pStyle w:val="Heading1"/>
+        <w:jc w:val="center"/>
+      </w:pPr>
+      <w:bookmarkStart w:id="1" w:name="_Toc40301061"/>
+      <w:r>
+        <w:t>Testing Plan Document</w:t>
+      </w:r>
+      <w:bookmarkEnd w:id="1"/>
+      <w:r>
+        <w:t xml:space="preserve"> </w:t>
+      </w:r>
+    </w:p>
+    <w:p>
+      <w:pPr>
+        <w:pStyle w:val="Heading1"/>
+        <w:jc w:val="center"/>
+      </w:pPr>
+      <w:r>
+        <w:t xml:space="preserve"> </w:t>
+      </w:r>
+      <w:bookmarkStart w:id="2" w:name="_Toc40301062"/>
+      <w:r>
+        <w:rPr>
+          <w:rFonts w:ascii="Arial" w:hAnsi="Arial" w:cs="Arial"/>
+          <w:sz w:val="28"/>
+          <w:szCs w:val="28"/>
+        </w:rPr>
+        <w:t>Game Development International Ltd</w:t>
+      </w:r>
+      <w:bookmarkEnd w:id="2"/>
+      <w:r>
+        <w:rPr>
+          <w:rFonts w:ascii="Arial" w:hAnsi="Arial" w:cs="Arial"/>
+          <w:sz w:val="28"/>
+          <w:szCs w:val="28"/>
+        </w:rPr>
+        <w:t xml:space="preserve"> </w:t>
+      </w:r>
+    </w:p>
+    <w:p>
+      <w:pPr>
+        <w:rPr>
+          <w:rFonts w:ascii="Arial" w:hAnsi="Arial" w:cs="Arial"/>
+          <w:sz w:val="28"/>
+          <w:szCs w:val="28"/>
+        </w:rPr>
+      </w:pPr>
+    </w:p>
+    <w:p/>
+    <w:p>
+      <w:r>
+        <w:br w:type="textWrapping" w:clear="all"/>
+      </w:r>
+    </w:p>
+    <w:p/>
+    <w:p/>
+    <w:p/>
+    <w:p/>
     <w:p>
       <w:r>
         <w:t>Prepared by:</w:t>
       </w:r>
     </w:p>
-    <w:p/>
-    <w:p>
-      <w:r>
-        <w:t>12/05/2020</w:t>
-      </w:r>
-    </w:p>
     <w:p>
       <w:r>
         <w:t>Dylan Creaven</w:t>
       </w:r>
+      <w:r>
+        <w:t xml:space="preserve"> – Testing Coordinator</w:t>
+      </w:r>
     </w:p>
     <w:p>
       <w:r>
         <w:t>John Smith</w:t>
       </w:r>
+      <w:r>
+        <w:t xml:space="preserve"> – Development Lead</w:t>
+      </w:r>
     </w:p>
     <w:p>
       <w:r>
         <w:t>Jane Doe</w:t>
       </w:r>
+      <w:r>
+        <w:t xml:space="preserve"> – Business Analyst</w:t>
+      </w:r>
     </w:p>
     <w:p>
       <w:r>
         <w:t>Michael Jones</w:t>
       </w:r>
+      <w:r>
+        <w:t xml:space="preserve"> – Test Team Lead</w:t>
+      </w:r>
     </w:p>
     <w:p>
       <w:r>
         <w:t>David James</w:t>
       </w:r>
-    </w:p>
-    <w:p>
-      <w:r>
-        <w:t>Teodore Johansson</w:t>
-      </w:r>
-    </w:p>
-    <w:p/>
-    <w:p/>
-    <w:p/>
-    <w:p/>
-    <w:p/>
-    <w:p/>
-    <w:p/>
-    <w:p/>
-    <w:p/>
+      <w:r>
+        <w:t xml:space="preserve"> – Project Manager</w:t>
+      </w:r>
+    </w:p>
+    <w:p>
+      <w:r>
+        <w:t>Charles Foxe – Defect Coordinator</w:t>
+      </w:r>
+    </w:p>
     <w:p/>
     <w:p/>
     <w:p/>
@@ -77,6 +139,13 @@
     <w:p/>
     <w:sdt>
       <w:sdtPr>
+        <w:rPr>
+          <w:rFonts w:asciiTheme="minorHAnsi" w:eastAsiaTheme="minorHAnsi" w:hAnsiTheme="minorHAnsi" w:cstheme="minorBidi"/>
+          <w:color w:val="auto"/>
+          <w:sz w:val="22"/>
+          <w:szCs w:val="22"/>
+          <w:lang w:val="en-IE"/>
+        </w:rPr>
         <w:id w:val="-411692228"/>
         <w:docPartObj>
           <w:docPartGallery w:val="Table of Contents"/>
@@ -85,14 +154,9 @@
       </w:sdtPr>
       <w:sdtEndPr>
         <w:rPr>
-          <w:rFonts w:asciiTheme="minorHAnsi" w:eastAsiaTheme="minorHAnsi" w:hAnsiTheme="minorHAnsi" w:cstheme="minorBidi"/>
           <w:b/>
           <w:bCs/>
           <w:noProof/>
-          <w:color w:val="auto"/>
-          <w:sz w:val="22"/>
-          <w:szCs w:val="22"/>
-          <w:lang w:val="en-IE"/>
         </w:rPr>
       </w:sdtEndPr>
       <w:sdtContent>
@@ -101,13 +165,10 @@
             <w:pStyle w:val="TOCHeading"/>
           </w:pPr>
           <w:r>
-            <w:t>Table of Co</w:t>
+            <w:t>Table of Contents</w:t>
           </w:r>
-          <w:bookmarkStart w:id="1" w:name="_GoBack"/>
-          <w:bookmarkEnd w:id="1"/>
-          <w:r>
-            <w:t>ntents</w:t>
-          </w:r>
+          <w:bookmarkStart w:id="3" w:name="_GoBack"/>
+          <w:bookmarkEnd w:id="3"/>
         </w:p>
         <w:p>
           <w:pPr>
@@ -130,7 +191,7 @@
           <w:r>
             <w:fldChar w:fldCharType="separate"/>
           </w:r>
-          <w:hyperlink w:anchor="_Toc40219021" w:history="1">
+          <w:hyperlink w:anchor="_Toc40301060" w:history="1">
             <w:r>
               <w:rPr>
                 <w:rStyle w:val="Hyperlink"/>
@@ -157,7 +218,148 @@
                 <w:noProof/>
                 <w:webHidden/>
               </w:rPr>
-              <w:instrText xml:space="preserve"> PAGEREF _Toc40219021 \h </w:instrText>
+              <w:instrText xml:space="preserve"> PAGEREF _Toc40301060 \h </w:instrText>
+            </w:r>
+            <w:r>
+              <w:rPr>
+                <w:noProof/>
+                <w:webHidden/>
+              </w:rPr>
+            </w:r>
+            <w:r>
+              <w:rPr>
+                <w:noProof/>
+                <w:webHidden/>
+              </w:rPr>
+              <w:fldChar w:fldCharType="separate"/>
+            </w:r>
+            <w:r>
+              <w:rPr>
+                <w:noProof/>
+                <w:webHidden/>
+              </w:rPr>
+              <w:t>1</w:t>
+            </w:r>
+            <w:r>
+              <w:rPr>
+                <w:noProof/>
+                <w:webHidden/>
+              </w:rPr>
+              <w:fldChar w:fldCharType="end"/>
+            </w:r>
+          </w:hyperlink>
+        </w:p>
+        <w:p>
+          <w:pPr>
+            <w:pStyle w:val="TOC1"/>
+            <w:tabs>
+              <w:tab w:val="right" w:leader="dot" w:pos="9016"/>
+            </w:tabs>
+            <w:rPr>
+              <w:rFonts w:eastAsiaTheme="minorEastAsia"/>
+              <w:noProof/>
+              <w:lang w:eastAsia="en-IE"/>
+            </w:rPr>
+          </w:pPr>
+          <w:hyperlink w:anchor="_Toc40301061" w:history="1">
+            <w:r>
+              <w:rPr>
+                <w:rStyle w:val="Hyperlink"/>
+                <w:noProof/>
+              </w:rPr>
+              <w:t>Testing Plan Document</w:t>
+            </w:r>
+            <w:r>
+              <w:rPr>
+                <w:noProof/>
+                <w:webHidden/>
+              </w:rPr>
+              <w:tab/>
+            </w:r>
+            <w:r>
+              <w:rPr>
+                <w:noProof/>
+                <w:webHidden/>
+              </w:rPr>
+              <w:fldChar w:fldCharType="begin"/>
+            </w:r>
+            <w:r>
+              <w:rPr>
+                <w:noProof/>
+                <w:webHidden/>
+              </w:rPr>
+              <w:instrText xml:space="preserve"> PAGEREF _Toc40301061 \h </w:instrText>
+            </w:r>
+            <w:r>
+              <w:rPr>
+                <w:noProof/>
+                <w:webHidden/>
+              </w:rPr>
+            </w:r>
+            <w:r>
+              <w:rPr>
+                <w:noProof/>
+                <w:webHidden/>
+              </w:rPr>
+              <w:fldChar w:fldCharType="separate"/>
+            </w:r>
+            <w:r>
+              <w:rPr>
+                <w:noProof/>
+                <w:webHidden/>
+              </w:rPr>
+              <w:t>1</w:t>
+            </w:r>
+            <w:r>
+              <w:rPr>
+                <w:noProof/>
+                <w:webHidden/>
+              </w:rPr>
+              <w:fldChar w:fldCharType="end"/>
+            </w:r>
+          </w:hyperlink>
+        </w:p>
+        <w:p>
+          <w:pPr>
+            <w:pStyle w:val="TOC1"/>
+            <w:tabs>
+              <w:tab w:val="right" w:leader="dot" w:pos="9016"/>
+            </w:tabs>
+            <w:rPr>
+              <w:rFonts w:eastAsiaTheme="minorEastAsia"/>
+              <w:noProof/>
+              <w:lang w:eastAsia="en-IE"/>
+            </w:rPr>
+          </w:pPr>
+          <w:hyperlink w:anchor="_Toc40301062" w:history="1">
+            <w:r>
+              <w:rPr>
+                <w:rStyle w:val="Hyperlink"/>
+                <w:rFonts w:ascii="Arial" w:hAnsi="Arial" w:cs="Arial"/>
+                <w:noProof/>
+              </w:rPr>
+              <w:t>Game Development International Ltd</w:t>
+            </w:r>
+            <w:r>
+              <w:rPr>
+                <w:noProof/>
+                <w:webHidden/>
+              </w:rPr>
+              <w:tab/>
+            </w:r>
+            <w:r>
+              <w:rPr>
+                <w:noProof/>
+                <w:webHidden/>
+              </w:rPr>
+              <w:fldChar w:fldCharType="begin"/>
+            </w:r>
+            <w:r>
+              <w:rPr>
+                <w:noProof/>
+                <w:webHidden/>
+              </w:rPr>
+              <w:instrText xml:space="preserve"> PAGEREF _Toc40301062 \h </w:instrText>
             </w:r>
             <w:r>
               <w:rPr>
@@ -200,7 +402,7 @@
               <w:lang w:eastAsia="en-IE"/>
             </w:rPr>
           </w:pPr>
-          <w:hyperlink w:anchor="_Toc40219022" w:history="1">
+          <w:hyperlink w:anchor="_Toc40301063" w:history="1">
             <w:r>
               <w:rPr>
                 <w:rStyle w:val="Hyperlink"/>
@@ -227,7 +429,7 @@
                 <w:noProof/>
                 <w:webHidden/>
               </w:rPr>
-              <w:instrText xml:space="preserve"> PAGEREF _Toc40219022 \h </w:instrText>
+              <w:instrText xml:space="preserve"> PAGEREF _Toc40301063 \h </w:instrText>
             </w:r>
             <w:r>
               <w:rPr>
@@ -247,7 +449,7 @@
                 <w:noProof/>
                 <w:webHidden/>
               </w:rPr>
-              <w:t>2</w:t>
+              <w:t>3</w:t>
             </w:r>
             <w:r>
               <w:rPr>
@@ -270,7 +472,7 @@
               <w:lang w:eastAsia="en-IE"/>
             </w:rPr>
           </w:pPr>
-          <w:hyperlink w:anchor="_Toc40219023" w:history="1">
+          <w:hyperlink w:anchor="_Toc40301064" w:history="1">
             <w:r>
               <w:rPr>
                 <w:rStyle w:val="Hyperlink"/>
@@ -297,7 +499,7 @@
                 <w:noProof/>
                 <w:webHidden/>
               </w:rPr>
-              <w:instrText xml:space="preserve"> PAGEREF _Toc40219023 \h </w:instrText>
+              <w:instrText xml:space="preserve"> PAGEREF _Toc40301064 \h </w:instrText>
             </w:r>
             <w:r>
               <w:rPr>
@@ -317,7 +519,7 @@
                 <w:noProof/>
                 <w:webHidden/>
               </w:rPr>
-              <w:t>2</w:t>
+              <w:t>3</w:t>
             </w:r>
             <w:r>
               <w:rPr>
@@ -340,7 +542,7 @@
               <w:lang w:eastAsia="en-IE"/>
             </w:rPr>
           </w:pPr>
-          <w:hyperlink w:anchor="_Toc40219024" w:history="1">
+          <w:hyperlink w:anchor="_Toc40301065" w:history="1">
             <w:r>
               <w:rPr>
                 <w:rStyle w:val="Hyperlink"/>
@@ -367,7 +569,7 @@
                 <w:noProof/>
                 <w:webHidden/>
               </w:rPr>
-              <w:instrText xml:space="preserve"> PAGEREF _Toc40219024 \h </w:instrText>
+              <w:instrText xml:space="preserve"> PAGEREF _Toc40301065 \h </w:instrText>
             </w:r>
             <w:r>
               <w:rPr>
@@ -410,7 +612,7 @@
               <w:lang w:eastAsia="en-IE"/>
             </w:rPr>
           </w:pPr>
-          <w:hyperlink w:anchor="_Toc40219025" w:history="1">
+          <w:hyperlink w:anchor="_Toc40301066" w:history="1">
             <w:r>
               <w:rPr>
                 <w:rStyle w:val="Hyperlink"/>
@@ -437,7 +639,7 @@
                 <w:noProof/>
                 <w:webHidden/>
               </w:rPr>
-              <w:instrText xml:space="preserve"> PAGEREF _Toc40219025 \h </w:instrText>
+              <w:instrText xml:space="preserve"> PAGEREF _Toc40301066 \h </w:instrText>
             </w:r>
             <w:r>
               <w:rPr>
@@ -481,7 +683,7 @@
               <w:lang w:eastAsia="en-IE"/>
             </w:rPr>
           </w:pPr>
-          <w:hyperlink w:anchor="_Toc40219026" w:history="1">
+          <w:hyperlink w:anchor="_Toc40301067" w:history="1">
             <w:r>
               <w:rPr>
                 <w:rStyle w:val="Hyperlink"/>
@@ -523,7 +725,7 @@
                 <w:noProof/>
                 <w:webHidden/>
               </w:rPr>
-              <w:instrText xml:space="preserve"> PAGEREF _Toc40219026 \h </w:instrText>
+              <w:instrText xml:space="preserve"> PAGEREF _Toc40301067 \h </w:instrText>
             </w:r>
             <w:r>
               <w:rPr>
@@ -567,7 +769,7 @@
               <w:lang w:eastAsia="en-IE"/>
             </w:rPr>
           </w:pPr>
-          <w:hyperlink w:anchor="_Toc40219027" w:history="1">
+          <w:hyperlink w:anchor="_Toc40301068" w:history="1">
             <w:r>
               <w:rPr>
                 <w:rStyle w:val="Hyperlink"/>
@@ -609,7 +811,7 @@
                 <w:noProof/>
                 <w:webHidden/>
               </w:rPr>
-              <w:instrText xml:space="preserve"> PAGEREF _Toc40219027 \h </w:instrText>
+              <w:instrText xml:space="preserve"> PAGEREF _Toc40301068 \h </w:instrText>
             </w:r>
             <w:r>
               <w:rPr>
@@ -652,7 +854,7 @@
               <w:lang w:eastAsia="en-IE"/>
             </w:rPr>
           </w:pPr>
-          <w:hyperlink w:anchor="_Toc40219028" w:history="1">
+          <w:hyperlink w:anchor="_Toc40301069" w:history="1">
             <w:r>
               <w:rPr>
                 <w:rStyle w:val="Hyperlink"/>
@@ -679,7 +881,7 @@
                 <w:noProof/>
                 <w:webHidden/>
               </w:rPr>
-              <w:instrText xml:space="preserve"> PAGEREF _Toc40219028 \h </w:instrText>
+              <w:instrText xml:space="preserve"> PAGEREF _Toc40301069 \h </w:instrText>
             </w:r>
             <w:r>
               <w:rPr>
@@ -722,7 +924,7 @@
               <w:lang w:eastAsia="en-IE"/>
             </w:rPr>
           </w:pPr>
-          <w:hyperlink w:anchor="_Toc40219029" w:history="1">
+          <w:hyperlink w:anchor="_Toc40301070" w:history="1">
             <w:r>
               <w:rPr>
                 <w:rStyle w:val="Hyperlink"/>
@@ -749,7 +951,7 @@
                 <w:noProof/>
                 <w:webHidden/>
               </w:rPr>
-              <w:instrText xml:space="preserve"> PAGEREF _Toc40219029 \h </w:instrText>
+              <w:instrText xml:space="preserve"> PAGEREF _Toc40301070 \h </w:instrText>
             </w:r>
             <w:r>
               <w:rPr>
@@ -792,7 +994,7 @@
               <w:lang w:eastAsia="en-IE"/>
             </w:rPr>
           </w:pPr>
-          <w:hyperlink w:anchor="_Toc40219030" w:history="1">
+          <w:hyperlink w:anchor="_Toc40301071" w:history="1">
             <w:r>
               <w:rPr>
                 <w:rStyle w:val="Hyperlink"/>
@@ -819,7 +1021,7 @@
                 <w:noProof/>
                 <w:webHidden/>
               </w:rPr>
-              <w:instrText xml:space="preserve"> PAGEREF _Toc40219030 \h </w:instrText>
+              <w:instrText xml:space="preserve"> PAGEREF _Toc40301071 \h </w:instrText>
             </w:r>
             <w:r>
               <w:rPr>
@@ -839,7 +1041,7 @@
                 <w:noProof/>
                 <w:webHidden/>
               </w:rPr>
-              <w:t>6</w:t>
+              <w:t>7</w:t>
             </w:r>
             <w:r>
               <w:rPr>
@@ -863,7 +1065,7 @@
               <w:lang w:eastAsia="en-IE"/>
             </w:rPr>
           </w:pPr>
-          <w:hyperlink w:anchor="_Toc40219031" w:history="1">
+          <w:hyperlink w:anchor="_Toc40301072" w:history="1">
             <w:r>
               <w:rPr>
                 <w:rStyle w:val="Hyperlink"/>
@@ -905,7 +1107,7 @@
                 <w:noProof/>
                 <w:webHidden/>
               </w:rPr>
-              <w:instrText xml:space="preserve"> PAGEREF _Toc40219031 \h </w:instrText>
+              <w:instrText xml:space="preserve"> PAGEREF _Toc40301072 \h </w:instrText>
             </w:r>
             <w:r>
               <w:rPr>
@@ -925,77 +1127,7 @@
                 <w:noProof/>
                 <w:webHidden/>
               </w:rPr>
-              <w:t>6</w:t>
-            </w:r>
-            <w:r>
-              <w:rPr>
-                <w:noProof/>
-                <w:webHidden/>
-              </w:rPr>
-              <w:fldChar w:fldCharType="end"/>
-            </w:r>
-          </w:hyperlink>
-        </w:p>
-        <w:p>
-          <w:pPr>
-            <w:pStyle w:val="TOC3"/>
-            <w:tabs>
-              <w:tab w:val="right" w:leader="dot" w:pos="9016"/>
-            </w:tabs>
-            <w:rPr>
-              <w:rFonts w:eastAsiaTheme="minorEastAsia"/>
-              <w:noProof/>
-              <w:lang w:eastAsia="en-IE"/>
-            </w:rPr>
-          </w:pPr>
-          <w:hyperlink w:anchor="_Toc40219032" w:history="1">
-            <w:r>
-              <w:rPr>
-                <w:rStyle w:val="Hyperlink"/>
-                <w:noProof/>
-              </w:rPr>
-              <w:t>3.2 Functional Testing</w:t>
-            </w:r>
-            <w:r>
-              <w:rPr>
-                <w:noProof/>
-                <w:webHidden/>
-              </w:rPr>
-              <w:tab/>
-            </w:r>
-            <w:r>
-              <w:rPr>
-                <w:noProof/>
-                <w:webHidden/>
-              </w:rPr>
-              <w:fldChar w:fldCharType="begin"/>
-            </w:r>
-            <w:r>
-              <w:rPr>
-                <w:noProof/>
-                <w:webHidden/>
-              </w:rPr>
-              <w:instrText xml:space="preserve"> PAGEREF _Toc40219032 \h </w:instrText>
-            </w:r>
-            <w:r>
-              <w:rPr>
-                <w:noProof/>
-                <w:webHidden/>
-              </w:rPr>
-            </w:r>
-            <w:r>
-              <w:rPr>
-                <w:noProof/>
-                <w:webHidden/>
-              </w:rPr>
-              <w:fldChar w:fldCharType="separate"/>
-            </w:r>
-            <w:r>
-              <w:rPr>
-                <w:noProof/>
-                <w:webHidden/>
-              </w:rPr>
-              <w:t>6</w:t>
+              <w:t>7</w:t>
             </w:r>
             <w:r>
               <w:rPr>
@@ -1019,13 +1151,13 @@
               <w:lang w:eastAsia="en-IE"/>
             </w:rPr>
           </w:pPr>
-          <w:hyperlink w:anchor="_Toc40219033" w:history="1">
+          <w:hyperlink w:anchor="_Toc40301073" w:history="1">
             <w:r>
               <w:rPr>
                 <w:rStyle w:val="Hyperlink"/>
                 <w:noProof/>
               </w:rPr>
-              <w:t>3.3.</w:t>
+              <w:t>3.2</w:t>
             </w:r>
             <w:r>
               <w:rPr>
@@ -1040,7 +1172,7 @@
                 <w:rStyle w:val="Hyperlink"/>
                 <w:noProof/>
               </w:rPr>
-              <w:t>User Acceptance Test (UAT)</w:t>
+              <w:t>Functional Testing</w:t>
             </w:r>
             <w:r>
               <w:rPr>
@@ -1061,7 +1193,7 @@
                 <w:noProof/>
                 <w:webHidden/>
               </w:rPr>
-              <w:instrText xml:space="preserve"> PAGEREF _Toc40219033 \h </w:instrText>
+              <w:instrText xml:space="preserve"> PAGEREF _Toc40301073 \h </w:instrText>
             </w:r>
             <w:r>
               <w:rPr>
@@ -1081,7 +1213,7 @@
                 <w:noProof/>
                 <w:webHidden/>
               </w:rPr>
-              <w:t>8</w:t>
+              <w:t>7</w:t>
             </w:r>
             <w:r>
               <w:rPr>
@@ -1105,13 +1237,13 @@
               <w:lang w:eastAsia="en-IE"/>
             </w:rPr>
           </w:pPr>
-          <w:hyperlink w:anchor="_Toc40219034" w:history="1">
+          <w:hyperlink w:anchor="_Toc40301074" w:history="1">
             <w:r>
               <w:rPr>
                 <w:rStyle w:val="Hyperlink"/>
                 <w:noProof/>
               </w:rPr>
-              <w:t>3.4</w:t>
+              <w:t>3.3.</w:t>
             </w:r>
             <w:r>
               <w:rPr>
@@ -1126,7 +1258,7 @@
                 <w:rStyle w:val="Hyperlink"/>
                 <w:noProof/>
               </w:rPr>
-              <w:t>Unit Testing</w:t>
+              <w:t>User Acceptance Test (UAT)</w:t>
             </w:r>
             <w:r>
               <w:rPr>
@@ -1147,7 +1279,7 @@
                 <w:noProof/>
                 <w:webHidden/>
               </w:rPr>
-              <w:instrText xml:space="preserve"> PAGEREF _Toc40219034 \h </w:instrText>
+              <w:instrText xml:space="preserve"> PAGEREF _Toc40301074 \h </w:instrText>
             </w:r>
             <w:r>
               <w:rPr>
@@ -1167,7 +1299,7 @@
                 <w:noProof/>
                 <w:webHidden/>
               </w:rPr>
-              <w:t>8</w:t>
+              <w:t>9</w:t>
             </w:r>
             <w:r>
               <w:rPr>
@@ -1191,13 +1323,13 @@
               <w:lang w:eastAsia="en-IE"/>
             </w:rPr>
           </w:pPr>
-          <w:hyperlink w:anchor="_Toc40219035" w:history="1">
+          <w:hyperlink w:anchor="_Toc40301075" w:history="1">
             <w:r>
               <w:rPr>
                 <w:rStyle w:val="Hyperlink"/>
                 <w:noProof/>
               </w:rPr>
-              <w:t>3.5</w:t>
+              <w:t>3.4</w:t>
             </w:r>
             <w:r>
               <w:rPr>
@@ -1212,7 +1344,7 @@
                 <w:rStyle w:val="Hyperlink"/>
                 <w:noProof/>
               </w:rPr>
-              <w:t>System and Integration Testing</w:t>
+              <w:t>Unit Testing</w:t>
             </w:r>
             <w:r>
               <w:rPr>
@@ -1233,7 +1365,7 @@
                 <w:noProof/>
                 <w:webHidden/>
               </w:rPr>
-              <w:instrText xml:space="preserve"> PAGEREF _Toc40219035 \h </w:instrText>
+              <w:instrText xml:space="preserve"> PAGEREF _Toc40301075 \h </w:instrText>
             </w:r>
             <w:r>
               <w:rPr>
@@ -1277,12 +1409,98 @@
               <w:lang w:eastAsia="en-IE"/>
             </w:rPr>
           </w:pPr>
-          <w:hyperlink w:anchor="_Toc40219036" w:history="1">
+          <w:hyperlink w:anchor="_Toc40301076" w:history="1">
             <w:r>
               <w:rPr>
                 <w:rStyle w:val="Hyperlink"/>
                 <w:noProof/>
               </w:rPr>
+              <w:t>3.5</w:t>
+            </w:r>
+            <w:r>
+              <w:rPr>
+                <w:rFonts w:eastAsiaTheme="minorEastAsia"/>
+                <w:noProof/>
+                <w:lang w:eastAsia="en-IE"/>
+              </w:rPr>
+              <w:tab/>
+            </w:r>
+            <w:r>
+              <w:rPr>
+                <w:rStyle w:val="Hyperlink"/>
+                <w:noProof/>
+              </w:rPr>
+              <w:t>System and Integration Testing</w:t>
+            </w:r>
+            <w:r>
+              <w:rPr>
+                <w:noProof/>
+                <w:webHidden/>
+              </w:rPr>
+              <w:tab/>
+            </w:r>
+            <w:r>
+              <w:rPr>
+                <w:noProof/>
+                <w:webHidden/>
+              </w:rPr>
+              <w:fldChar w:fldCharType="begin"/>
+            </w:r>
+            <w:r>
+              <w:rPr>
+                <w:noProof/>
+                <w:webHidden/>
+              </w:rPr>
+              <w:instrText xml:space="preserve"> PAGEREF _Toc40301076 \h </w:instrText>
+            </w:r>
+            <w:r>
+              <w:rPr>
+                <w:noProof/>
+                <w:webHidden/>
+              </w:rPr>
+            </w:r>
+            <w:r>
+              <w:rPr>
+                <w:noProof/>
+                <w:webHidden/>
+              </w:rPr>
+              <w:fldChar w:fldCharType="separate"/>
+            </w:r>
+            <w:r>
+              <w:rPr>
+                <w:noProof/>
+                <w:webHidden/>
+              </w:rPr>
+              <w:t>9</w:t>
+            </w:r>
+            <w:r>
+              <w:rPr>
+                <w:noProof/>
+                <w:webHidden/>
+              </w:rPr>
+              <w:fldChar w:fldCharType="end"/>
+            </w:r>
+          </w:hyperlink>
+        </w:p>
+        <w:p>
+          <w:pPr>
+            <w:pStyle w:val="TOC3"/>
+            <w:tabs>
+              <w:tab w:val="left" w:pos="1100"/>
+              <w:tab w:val="right" w:leader="dot" w:pos="9016"/>
+            </w:tabs>
+            <w:rPr>
+              <w:rFonts w:eastAsiaTheme="minorEastAsia"/>
+              <w:noProof/>
+              <w:lang w:eastAsia="en-IE"/>
+            </w:rPr>
+          </w:pPr>
+          <w:hyperlink w:anchor="_Toc40301077" w:history="1">
+            <w:r>
+              <w:rPr>
+                <w:rStyle w:val="Hyperlink"/>
+                <w:noProof/>
+              </w:rPr>
               <w:t>3.6</w:t>
             </w:r>
             <w:r>
@@ -1319,7 +1537,7 @@
                 <w:noProof/>
                 <w:webHidden/>
               </w:rPr>
-              <w:instrText xml:space="preserve"> PAGEREF _Toc40219036 \h </w:instrText>
+              <w:instrText xml:space="preserve"> PAGEREF _Toc40301077 \h </w:instrText>
             </w:r>
             <w:r>
               <w:rPr>
@@ -1339,7 +1557,7 @@
                 <w:noProof/>
                 <w:webHidden/>
               </w:rPr>
-              <w:t>9</w:t>
+              <w:t>10</w:t>
             </w:r>
             <w:r>
               <w:rPr>
@@ -1363,7 +1581,7 @@
               <w:lang w:eastAsia="en-IE"/>
             </w:rPr>
           </w:pPr>
-          <w:hyperlink w:anchor="_Toc40219037" w:history="1">
+          <w:hyperlink w:anchor="_Toc40301078" w:history="1">
             <w:r>
               <w:rPr>
                 <w:rStyle w:val="Hyperlink"/>
@@ -1405,7 +1623,7 @@
                 <w:noProof/>
                 <w:webHidden/>
               </w:rPr>
-              <w:instrText xml:space="preserve"> PAGEREF _Toc40219037 \h </w:instrText>
+              <w:instrText xml:space="preserve"> PAGEREF _Toc40301078 \h </w:instrText>
             </w:r>
             <w:r>
               <w:rPr>
@@ -1448,7 +1666,7 @@
               <w:lang w:eastAsia="en-IE"/>
             </w:rPr>
           </w:pPr>
-          <w:hyperlink w:anchor="_Toc40219038" w:history="1">
+          <w:hyperlink w:anchor="_Toc40301079" w:history="1">
             <w:r>
               <w:rPr>
                 <w:rStyle w:val="Hyperlink"/>
@@ -1476,7 +1694,7 @@
                 <w:noProof/>
                 <w:webHidden/>
               </w:rPr>
-              <w:instrText xml:space="preserve"> PAGEREF _Toc40219038 \h </w:instrText>
+              <w:instrText xml:space="preserve"> PAGEREF _Toc40301079 \h </w:instrText>
             </w:r>
             <w:r>
               <w:rPr>
@@ -1519,7 +1737,7 @@
               <w:lang w:eastAsia="en-IE"/>
             </w:rPr>
           </w:pPr>
-          <w:hyperlink w:anchor="_Toc40219039" w:history="1">
+          <w:hyperlink w:anchor="_Toc40301080" w:history="1">
             <w:r>
               <w:rPr>
                 <w:rStyle w:val="Hyperlink"/>
@@ -1547,7 +1765,7 @@
                 <w:noProof/>
                 <w:webHidden/>
               </w:rPr>
-              <w:instrText xml:space="preserve"> PAGEREF _Toc40219039 \h </w:instrText>
+              <w:instrText xml:space="preserve"> PAGEREF _Toc40301080 \h </w:instrText>
             </w:r>
             <w:r>
               <w:rPr>
@@ -1590,7 +1808,7 @@
               <w:lang w:eastAsia="en-IE"/>
             </w:rPr>
           </w:pPr>
-          <w:hyperlink w:anchor="_Toc40219040" w:history="1">
+          <w:hyperlink w:anchor="_Toc40301081" w:history="1">
             <w:r>
               <w:rPr>
                 <w:rStyle w:val="Hyperlink"/>
@@ -1618,7 +1836,7 @@
                 <w:noProof/>
                 <w:webHidden/>
               </w:rPr>
-              <w:instrText xml:space="preserve"> PAGEREF _Toc40219040 \h </w:instrText>
+              <w:instrText xml:space="preserve"> PAGEREF _Toc40301081 \h </w:instrText>
             </w:r>
             <w:r>
               <w:rPr>
@@ -1638,7 +1856,7 @@
                 <w:noProof/>
                 <w:webHidden/>
               </w:rPr>
-              <w:t>10</w:t>
+              <w:t>11</w:t>
             </w:r>
             <w:r>
               <w:rPr>
@@ -1661,7 +1879,7 @@
               <w:lang w:eastAsia="en-IE"/>
             </w:rPr>
           </w:pPr>
-          <w:hyperlink w:anchor="_Toc40219041" w:history="1">
+          <w:hyperlink w:anchor="_Toc40301082" w:history="1">
             <w:r>
               <w:rPr>
                 <w:rStyle w:val="Hyperlink"/>
@@ -1688,7 +1906,7 @@
                 <w:noProof/>
                 <w:webHidden/>
               </w:rPr>
-              <w:instrText xml:space="preserve"> PAGEREF _Toc40219041 \h </w:instrText>
+              <w:instrText xml:space="preserve"> PAGEREF _Toc40301082 \h </w:instrText>
             </w:r>
             <w:r>
               <w:rPr>
@@ -1731,7 +1949,7 @@
               <w:lang w:eastAsia="en-IE"/>
             </w:rPr>
           </w:pPr>
-          <w:hyperlink w:anchor="_Toc40219042" w:history="1">
+          <w:hyperlink w:anchor="_Toc40301083" w:history="1">
             <w:r>
               <w:rPr>
                 <w:rStyle w:val="Hyperlink"/>
@@ -1766,7 +1984,7 @@
                 <w:noProof/>
                 <w:webHidden/>
               </w:rPr>
-              <w:instrText xml:space="preserve"> PAGEREF _Toc40219042 \h </w:instrText>
+              <w:instrText xml:space="preserve"> PAGEREF _Toc40301083 \h </w:instrText>
             </w:r>
             <w:r>
               <w:rPr>
@@ -1786,7 +2004,7 @@
                 <w:noProof/>
                 <w:webHidden/>
               </w:rPr>
-              <w:t>11</w:t>
+              <w:t>12</w:t>
             </w:r>
             <w:r>
               <w:rPr>
@@ -1809,7 +2027,7 @@
               <w:lang w:eastAsia="en-IE"/>
             </w:rPr>
           </w:pPr>
-          <w:hyperlink w:anchor="_Toc40219043" w:history="1">
+          <w:hyperlink w:anchor="_Toc40301084" w:history="1">
             <w:r>
               <w:rPr>
                 <w:rStyle w:val="Hyperlink"/>
@@ -1836,7 +2054,7 @@
                 <w:noProof/>
                 <w:webHidden/>
               </w:rPr>
-              <w:instrText xml:space="preserve"> PAGEREF _Toc40219043 \h </w:instrText>
+              <w:instrText xml:space="preserve"> PAGEREF _Toc40301084 \h </w:instrText>
             </w:r>
             <w:r>
               <w:rPr>
@@ -1856,7 +2074,7 @@
                 <w:noProof/>
                 <w:webHidden/>
               </w:rPr>
-              <w:t>11</w:t>
+              <w:t>12</w:t>
             </w:r>
             <w:r>
               <w:rPr>
@@ -1879,7 +2097,7 @@
               <w:lang w:eastAsia="en-IE"/>
             </w:rPr>
           </w:pPr>
-          <w:hyperlink w:anchor="_Toc40219044" w:history="1">
+          <w:hyperlink w:anchor="_Toc40301085" w:history="1">
             <w:r>
               <w:rPr>
                 <w:rStyle w:val="Hyperlink"/>
@@ -1907,7 +2125,7 @@
                 <w:noProof/>
                 <w:webHidden/>
               </w:rPr>
-              <w:instrText xml:space="preserve"> PAGEREF _Toc40219044 \h </w:instrText>
+              <w:instrText xml:space="preserve"> PAGEREF _Toc40301085 \h </w:instrText>
             </w:r>
             <w:r>
               <w:rPr>
@@ -1927,7 +2145,7 @@
                 <w:noProof/>
                 <w:webHidden/>
               </w:rPr>
-              <w:t>12</w:t>
+              <w:t>13</w:t>
             </w:r>
             <w:r>
               <w:rPr>
@@ -1950,7 +2168,7 @@
               <w:lang w:eastAsia="en-IE"/>
             </w:rPr>
           </w:pPr>
-          <w:hyperlink w:anchor="_Toc40219045" w:history="1">
+          <w:hyperlink w:anchor="_Toc40301086" w:history="1">
             <w:r>
               <w:rPr>
                 <w:rStyle w:val="Hyperlink"/>
@@ -1977,7 +2195,7 @@
                 <w:noProof/>
                 <w:webHidden/>
               </w:rPr>
-              <w:instrText xml:space="preserve"> PAGEREF _Toc40219045 \h </w:instrText>
+              <w:instrText xml:space="preserve"> PAGEREF _Toc40301086 \h </w:instrText>
             </w:r>
             <w:r>
               <w:rPr>
@@ -1997,93 +2215,7 @@
                 <w:noProof/>
                 <w:webHidden/>
               </w:rPr>
-              <w:t>13</w:t>
-            </w:r>
-            <w:r>
-              <w:rPr>
-                <w:noProof/>
-                <w:webHidden/>
-              </w:rPr>
-              <w:fldChar w:fldCharType="end"/>
-            </w:r>
-          </w:hyperlink>
-        </w:p>
-        <w:p>
-          <w:pPr>
-            <w:pStyle w:val="TOC2"/>
-            <w:tabs>
-              <w:tab w:val="left" w:pos="880"/>
-              <w:tab w:val="right" w:leader="dot" w:pos="9016"/>
-            </w:tabs>
-            <w:rPr>
-              <w:rFonts w:eastAsiaTheme="minorEastAsia"/>
-              <w:noProof/>
-              <w:lang w:eastAsia="en-IE"/>
-            </w:rPr>
-          </w:pPr>
-          <w:hyperlink w:anchor="_Toc40219046" w:history="1">
-            <w:r>
-              <w:rPr>
-                <w:rStyle w:val="Hyperlink"/>
-                <w:noProof/>
-              </w:rPr>
-              <w:t>8.0</w:t>
-            </w:r>
-            <w:r>
-              <w:rPr>
-                <w:rFonts w:eastAsiaTheme="minorEastAsia"/>
-                <w:noProof/>
-                <w:lang w:eastAsia="en-IE"/>
-              </w:rPr>
-              <w:tab/>
-            </w:r>
-            <w:r>
-              <w:rPr>
-                <w:rStyle w:val="Hyperlink"/>
-                <w:noProof/>
-              </w:rPr>
-              <w:t>SCHEDULES</w:t>
-            </w:r>
-            <w:r>
-              <w:rPr>
-                <w:noProof/>
-                <w:webHidden/>
-              </w:rPr>
-              <w:tab/>
-            </w:r>
-            <w:r>
-              <w:rPr>
-                <w:noProof/>
-                <w:webHidden/>
-              </w:rPr>
-              <w:fldChar w:fldCharType="begin"/>
-            </w:r>
-            <w:r>
-              <w:rPr>
-                <w:noProof/>
-                <w:webHidden/>
-              </w:rPr>
-              <w:instrText xml:space="preserve"> PAGEREF _Toc40219046 \h </w:instrText>
-            </w:r>
-            <w:r>
-              <w:rPr>
-                <w:noProof/>
-                <w:webHidden/>
-              </w:rPr>
-            </w:r>
-            <w:r>
-              <w:rPr>
-                <w:noProof/>
-                <w:webHidden/>
-              </w:rPr>
-              <w:fldChar w:fldCharType="separate"/>
-            </w:r>
-            <w:r>
-              <w:rPr>
-                <w:noProof/>
-                <w:webHidden/>
-              </w:rPr>
-              <w:t>13</w:t>
+              <w:t>14</w:t>
             </w:r>
             <w:r>
               <w:rPr>
@@ -2106,13 +2238,13 @@
               <w:lang w:eastAsia="en-IE"/>
             </w:rPr>
           </w:pPr>
-          <w:hyperlink w:anchor="_Toc40219047" w:history="1">
+          <w:hyperlink w:anchor="_Toc40301087" w:history="1">
             <w:r>
               <w:rPr>
                 <w:rStyle w:val="Hyperlink"/>
                 <w:noProof/>
               </w:rPr>
-              <w:t>9.0 RISKS/ASSUMPTIONS</w:t>
+              <w:t>8.0 RISKS/ASSUMPTIONS</w:t>
             </w:r>
             <w:r>
               <w:rPr>
@@ -2133,7 +2265,7 @@
                 <w:noProof/>
                 <w:webHidden/>
               </w:rPr>
-              <w:instrText xml:space="preserve"> PAGEREF _Toc40219047 \h </w:instrText>
+              <w:instrText xml:space="preserve"> PAGEREF _Toc40301087 \h </w:instrText>
             </w:r>
             <w:r>
               <w:rPr>
@@ -2153,7 +2285,7 @@
                 <w:noProof/>
                 <w:webHidden/>
               </w:rPr>
-              <w:t>14</w:t>
+              <w:t>15</w:t>
             </w:r>
             <w:r>
               <w:rPr>
@@ -2176,13 +2308,13 @@
               <w:lang w:eastAsia="en-IE"/>
             </w:rPr>
           </w:pPr>
-          <w:hyperlink w:anchor="_Toc40219048" w:history="1">
+          <w:hyperlink w:anchor="_Toc40301088" w:history="1">
             <w:r>
               <w:rPr>
                 <w:rStyle w:val="Hyperlink"/>
                 <w:noProof/>
               </w:rPr>
-              <w:t>10.0 TOOLS</w:t>
+              <w:t>9.0 TOOLS</w:t>
             </w:r>
             <w:r>
               <w:rPr>
@@ -2203,7 +2335,7 @@
                 <w:noProof/>
                 <w:webHidden/>
               </w:rPr>
-              <w:instrText xml:space="preserve"> PAGEREF _Toc40219048 \h </w:instrText>
+              <w:instrText xml:space="preserve"> PAGEREF _Toc40301088 \h </w:instrText>
             </w:r>
             <w:r>
               <w:rPr>
@@ -2223,7 +2355,7 @@
                 <w:noProof/>
                 <w:webHidden/>
               </w:rPr>
-              <w:t>14</w:t>
+              <w:t>15</w:t>
             </w:r>
             <w:r>
               <w:rPr>
@@ -2250,24 +2382,25 @@
       <w:pPr>
         <w:pStyle w:val="Heading2"/>
       </w:pPr>
-      <w:bookmarkStart w:id="2" w:name="_Toc40219022"/>
-      <w:r>
+      <w:bookmarkStart w:id="4" w:name="_Toc40301063"/>
+      <w:r>
+        <w:lastRenderedPageBreak/>
         <w:t>1</w:t>
       </w:r>
       <w:r>
         <w:t>.0 INTRODUCTION</w:t>
       </w:r>
-      <w:bookmarkEnd w:id="2"/>
+      <w:bookmarkEnd w:id="4"/>
     </w:p>
     <w:p>
       <w:pPr>
         <w:pStyle w:val="Heading3"/>
       </w:pPr>
-      <w:bookmarkStart w:id="3" w:name="_Toc40219023"/>
+      <w:bookmarkStart w:id="5" w:name="_Toc40301064"/>
       <w:r>
         <w:t>1.1. Purpose</w:t>
       </w:r>
-      <w:bookmarkEnd w:id="3"/>
+      <w:bookmarkEnd w:id="5"/>
     </w:p>
     <w:p>
       <w:r>
@@ -2276,7 +2409,6 @@
     </w:p>
     <w:p>
       <w:r>
-        <w:lastRenderedPageBreak/>
         <w:t>The document introduces:</w:t>
       </w:r>
     </w:p>
@@ -2327,11 +2459,11 @@
       <w:pPr>
         <w:pStyle w:val="Heading3"/>
       </w:pPr>
-      <w:bookmarkStart w:id="4" w:name="_Toc40219024"/>
+      <w:bookmarkStart w:id="6" w:name="_Toc40301065"/>
       <w:r>
         <w:t>1.2. Project Overview</w:t>
       </w:r>
-      <w:bookmarkEnd w:id="4"/>
+      <w:bookmarkEnd w:id="6"/>
     </w:p>
     <w:p/>
     <w:p>
@@ -2350,11 +2482,11 @@
       <w:pPr>
         <w:pStyle w:val="Heading3"/>
       </w:pPr>
-      <w:bookmarkStart w:id="5" w:name="_Toc40219025"/>
+      <w:bookmarkStart w:id="7" w:name="_Toc40301066"/>
       <w:r>
         <w:t>1.3. Audience</w:t>
       </w:r>
-      <w:bookmarkEnd w:id="5"/>
+      <w:bookmarkEnd w:id="7"/>
     </w:p>
     <w:p/>
     <w:p>
@@ -2400,14 +2532,11 @@
     </w:p>
     <w:p/>
     <w:p/>
-    <w:p/>
-    <w:p/>
-    <w:p/>
     <w:p>
       <w:pPr>
         <w:pStyle w:val="Heading2"/>
       </w:pPr>
-      <w:bookmarkStart w:id="6" w:name="_Toc40219026"/>
+      <w:bookmarkStart w:id="8" w:name="_Toc40301067"/>
       <w:r>
         <w:lastRenderedPageBreak/>
         <w:t>2.0</w:t>
@@ -2416,14 +2545,14 @@
         <w:tab/>
         <w:t>OBJECTIVES AND TASKS</w:t>
       </w:r>
-      <w:bookmarkEnd w:id="6"/>
+      <w:bookmarkEnd w:id="8"/>
     </w:p>
     <w:p/>
     <w:p>
       <w:pPr>
         <w:pStyle w:val="Heading3"/>
       </w:pPr>
-      <w:bookmarkStart w:id="7" w:name="_Toc40219027"/>
+      <w:bookmarkStart w:id="9" w:name="_Toc40301068"/>
       <w:r>
         <w:t>2.1</w:t>
       </w:r>
@@ -2431,7 +2560,7 @@
         <w:tab/>
         <w:t>Objectives</w:t>
       </w:r>
-      <w:bookmarkEnd w:id="7"/>
+      <w:bookmarkEnd w:id="9"/>
     </w:p>
     <w:p>
       <w:r>
@@ -2447,7 +2576,10 @@
     <w:p/>
     <w:p>
       <w:r>
-        <w:t>The final product of the test is twofold:</w:t>
+        <w:t xml:space="preserve">The final product of the test </w:t>
+      </w:r>
+      <w:r>
+        <w:t>consists of two parts:</w:t>
       </w:r>
     </w:p>
     <w:p/>
@@ -2479,11 +2611,11 @@
       <w:pPr>
         <w:pStyle w:val="Heading3"/>
       </w:pPr>
-      <w:bookmarkStart w:id="8" w:name="_Toc40219028"/>
+      <w:bookmarkStart w:id="10" w:name="_Toc40301069"/>
       <w:r>
         <w:t>2.2. Test Assumptions</w:t>
       </w:r>
-      <w:bookmarkEnd w:id="8"/>
+      <w:bookmarkEnd w:id="10"/>
     </w:p>
     <w:p/>
     <w:p>
@@ -2730,11 +2862,11 @@
       <w:pPr>
         <w:pStyle w:val="Heading3"/>
       </w:pPr>
-      <w:bookmarkStart w:id="9" w:name="_Toc40219029"/>
+      <w:bookmarkStart w:id="11" w:name="_Toc40301070"/>
       <w:r>
         <w:t>2.3. Test Principles</w:t>
       </w:r>
-      <w:bookmarkEnd w:id="9"/>
+      <w:bookmarkEnd w:id="11"/>
     </w:p>
     <w:p/>
     <w:p>
@@ -2835,15 +2967,28 @@
     <w:p/>
     <w:p/>
     <w:p/>
+    <w:p/>
+    <w:p/>
+    <w:p/>
+    <w:p/>
+    <w:p/>
+    <w:p/>
+    <w:p/>
+    <w:p/>
+    <w:p/>
+    <w:p/>
+    <w:p/>
+    <w:p/>
     <w:p>
       <w:pPr>
         <w:pStyle w:val="Heading2"/>
       </w:pPr>
-      <w:bookmarkStart w:id="10" w:name="_Toc40219030"/>
-      <w:r>
+      <w:bookmarkStart w:id="12" w:name="_Toc40301071"/>
+      <w:r>
+        <w:lastRenderedPageBreak/>
         <w:t>3.0 SCOPE</w:t>
       </w:r>
-      <w:bookmarkEnd w:id="10"/>
+      <w:bookmarkEnd w:id="12"/>
       <w:r>
         <w:t xml:space="preserve"> </w:t>
       </w:r>
@@ -2852,7 +2997,7 @@
       <w:pPr>
         <w:pStyle w:val="Heading3"/>
       </w:pPr>
-      <w:bookmarkStart w:id="11" w:name="_Toc40219031"/>
+      <w:bookmarkStart w:id="13" w:name="_Toc40301072"/>
       <w:r>
         <w:t>3.1</w:t>
       </w:r>
@@ -2863,7 +3008,7 @@
       <w:r>
         <w:t xml:space="preserve"> Testing</w:t>
       </w:r>
-      <w:bookmarkEnd w:id="11"/>
+      <w:bookmarkEnd w:id="13"/>
     </w:p>
     <w:p/>
     <w:p>
@@ -2946,7 +3091,7 @@
       <w:pPr>
         <w:pStyle w:val="Heading3"/>
       </w:pPr>
-      <w:bookmarkStart w:id="12" w:name="_Toc40219032"/>
+      <w:bookmarkStart w:id="14" w:name="_Toc40301073"/>
       <w:r>
         <w:rPr>
           <w:rStyle w:val="Heading2Char"/>
@@ -2957,7 +3102,7 @@
         <w:rPr>
           <w:rStyle w:val="Heading2Char"/>
         </w:rPr>
-        <w:t xml:space="preserve"> </w:t>
+        <w:tab/>
       </w:r>
       <w:r>
         <w:t>Functional Test</w:t>
@@ -2965,7 +3110,7 @@
       <w:r>
         <w:t>ing</w:t>
       </w:r>
-      <w:bookmarkEnd w:id="12"/>
+      <w:bookmarkEnd w:id="14"/>
     </w:p>
     <w:p/>
     <w:p>
@@ -3104,6 +3249,7 @@
         <w:ind w:left="360"/>
       </w:pPr>
       <w:r>
+        <w:lastRenderedPageBreak/>
         <w:t xml:space="preserve">Test </w:t>
       </w:r>
       <w:r>
@@ -3725,7 +3871,6 @@
               <w:rPr>
                 <w:rFonts w:ascii="Calibri" w:eastAsia="Calibri" w:hAnsi="Calibri" w:cs="Calibri"/>
               </w:rPr>
-              <w:lastRenderedPageBreak/>
               <w:t>3.</w:t>
             </w:r>
           </w:p>
@@ -4329,7 +4474,6 @@
       </w:tr>
     </w:tbl>
     <w:p/>
-    <w:p/>
     <w:p>
       <w:pPr>
         <w:pStyle w:val="Heading2"/>
@@ -4339,17 +4483,44 @@
       <w:pPr>
         <w:pStyle w:val="Heading3"/>
       </w:pPr>
-      <w:bookmarkStart w:id="13" w:name="_Toc40219033"/>
-      <w:r>
+    </w:p>
+    <w:p>
+      <w:pPr>
+        <w:pStyle w:val="Heading3"/>
+      </w:pPr>
+    </w:p>
+    <w:p>
+      <w:pPr>
+        <w:pStyle w:val="Heading3"/>
+      </w:pPr>
+    </w:p>
+    <w:p>
+      <w:pPr>
+        <w:pStyle w:val="Heading3"/>
+      </w:pPr>
+    </w:p>
+    <w:p>
+      <w:pPr>
+        <w:pStyle w:val="Heading3"/>
+      </w:pPr>
+    </w:p>
+    <w:p/>
+    <w:p/>
+    <w:p>
+      <w:pPr>
+        <w:pStyle w:val="Heading3"/>
+      </w:pPr>
+      <w:bookmarkStart w:id="15" w:name="_Toc40301074"/>
+      <w:r>
+        <w:lastRenderedPageBreak/>
         <w:t>3.3.</w:t>
       </w:r>
       <w:r>
         <w:tab/>
         <w:t>User Acceptance Test (UAT)</w:t>
       </w:r>
-      <w:bookmarkEnd w:id="13"/>
-    </w:p>
-    <w:p/>
+      <w:bookmarkEnd w:id="15"/>
+    </w:p>
     <w:p>
       <w:r>
         <w:rPr>
@@ -4446,7 +4617,7 @@
       <w:pPr>
         <w:pStyle w:val="Heading3"/>
       </w:pPr>
-      <w:bookmarkStart w:id="14" w:name="_Toc40219034"/>
+      <w:bookmarkStart w:id="16" w:name="_Toc40301075"/>
       <w:r>
         <w:t>3.4</w:t>
       </w:r>
@@ -4454,58 +4625,84 @@
         <w:tab/>
         <w:t>Unit Testing</w:t>
       </w:r>
-      <w:bookmarkEnd w:id="14"/>
-    </w:p>
-    <w:p/>
-    <w:p>
-      <w:pPr>
-        <w:pStyle w:val="Heading4"/>
-      </w:pPr>
-      <w:r>
-        <w:t>Definition:</w:t>
-      </w:r>
-    </w:p>
-    <w:p>
-      <w:r>
-        <w:t>Specify the minimum degree of comprehensiveness desired. Identify the techniques which will be used to judge the comprehensiveness of the testing effort (for example, determining which statements have been executed at least once). Specify any additional completion criteria (for example, error frequency). The techniques to be used to trace requirements should be specified.</w:t>
-      </w:r>
-    </w:p>
-    <w:p/>
-    <w:p>
-      <w:pPr>
-        <w:pStyle w:val="Heading4"/>
-      </w:pPr>
-      <w:r>
-        <w:t>Participants:</w:t>
-      </w:r>
-    </w:p>
-    <w:p>
-      <w:r>
-        <w:t>List the names of individuals/departments who would be responsible for Unit Testing.</w:t>
-      </w:r>
-    </w:p>
-    <w:p/>
-    <w:p/>
-    <w:p>
-      <w:pPr>
-        <w:pStyle w:val="Heading4"/>
-      </w:pPr>
-      <w:r>
-        <w:t>Methodology:</w:t>
-      </w:r>
-    </w:p>
-    <w:p>
-      <w:r>
-        <w:t>Describe how unit testing will be conducted, including a description of tests to be carried out. Who will write the test scripts for the unit testing, what would be the sequence of events of Unit Testing and how will the testing activity take place?</w:t>
-      </w:r>
-    </w:p>
-    <w:p/>
+      <w:bookmarkEnd w:id="16"/>
+    </w:p>
+    <w:p/>
+    <w:p>
+      <w:r>
+        <w:rPr>
+          <w:b/>
+          <w:bCs/>
+        </w:rPr>
+        <w:t>PURPOSE</w:t>
+      </w:r>
+      <w:r>
+        <w:t xml:space="preserve">: </w:t>
+      </w:r>
+      <w:r>
+        <w:t xml:space="preserve">Unit testing is used to test individual units of source code in the game’s scripts </w:t>
+      </w:r>
+    </w:p>
+    <w:p/>
+    <w:p>
+      <w:r>
+        <w:rPr>
+          <w:b/>
+          <w:bCs/>
+        </w:rPr>
+        <w:t>TESTERS</w:t>
+      </w:r>
+      <w:r>
+        <w:t xml:space="preserve">: </w:t>
+      </w:r>
+      <w:r>
+        <w:t xml:space="preserve">Only performed by the Development team as they </w:t>
+      </w:r>
+      <w:r>
+        <w:t>write the game’s scripts</w:t>
+      </w:r>
+      <w:r>
+        <w:t xml:space="preserve"> </w:t>
+      </w:r>
+    </w:p>
+    <w:p/>
+    <w:p>
+      <w:r>
+        <w:rPr>
+          <w:b/>
+          <w:bCs/>
+        </w:rPr>
+        <w:t>METHOD</w:t>
+      </w:r>
+      <w:r>
+        <w:t xml:space="preserve">: </w:t>
+      </w:r>
+      <w:r>
+        <w:t>Development Team test each script after they write it, and fix bugs/defects themselves as they appear. Defects found during this stage are not usually logged into GitHub Issues, and are usually fixed as they are found</w:t>
+      </w:r>
+    </w:p>
+    <w:p/>
+    <w:p>
+      <w:r>
+        <w:rPr>
+          <w:b/>
+          <w:bCs/>
+        </w:rPr>
+        <w:t>TIMING</w:t>
+      </w:r>
+      <w:r>
+        <w:t xml:space="preserve">: </w:t>
+      </w:r>
+      <w:r>
+        <w:t>Usually the first type of testing done in the project, performed as the source code is being written</w:t>
+      </w:r>
+    </w:p>
     <w:p/>
     <w:p>
       <w:pPr>
         <w:pStyle w:val="Heading3"/>
       </w:pPr>
-      <w:bookmarkStart w:id="15" w:name="_Toc40219035"/>
+      <w:bookmarkStart w:id="17" w:name="_Toc40301076"/>
       <w:r>
         <w:t>3.5</w:t>
       </w:r>
@@ -4513,57 +4710,84 @@
         <w:tab/>
         <w:t>System and Integration Testing</w:t>
       </w:r>
-      <w:bookmarkEnd w:id="15"/>
-    </w:p>
-    <w:p/>
-    <w:p>
-      <w:pPr>
-        <w:pStyle w:val="Heading4"/>
-      </w:pPr>
-      <w:r>
-        <w:t>Definition:</w:t>
-      </w:r>
-    </w:p>
-    <w:p>
-      <w:r>
-        <w:t>List what is your understanding of System and Integration Testing for your project.</w:t>
-      </w:r>
-    </w:p>
-    <w:p/>
-    <w:p>
-      <w:pPr>
-        <w:pStyle w:val="Heading4"/>
-      </w:pPr>
-      <w:r>
-        <w:t>Participants:</w:t>
-      </w:r>
-    </w:p>
-    <w:p>
-      <w:r>
-        <w:t>Who will be conducting System and Integration Testing on your project? List the individuals that will be responsible for this activity.</w:t>
-      </w:r>
-    </w:p>
-    <w:p/>
-    <w:p>
-      <w:pPr>
-        <w:pStyle w:val="Heading4"/>
-      </w:pPr>
-      <w:r>
-        <w:t>Methodology:</w:t>
-      </w:r>
-    </w:p>
-    <w:p>
-      <w:r>
-        <w:t>Describe how System &amp; Integration testing will be conducted, including a description of tests to be carried out Who will write the test scripts for the unit testing, what would be sequence of events of System &amp; Integration Testing, and how will the testing activity take place?</w:t>
-      </w:r>
-    </w:p>
-    <w:p/>
-    <w:p/>
+      <w:bookmarkEnd w:id="17"/>
+    </w:p>
+    <w:p/>
+    <w:p>
+      <w:r>
+        <w:rPr>
+          <w:b/>
+          <w:bCs/>
+        </w:rPr>
+        <w:t>PURPOSE</w:t>
+      </w:r>
+      <w:r>
+        <w:t xml:space="preserve">: </w:t>
+      </w:r>
+      <w:r>
+        <w:t>These tests allow the developers to test if their individual units of source code can work together as a cohesive group, after a merge. It makes sure their system/game overall is compliant</w:t>
+      </w:r>
+    </w:p>
+    <w:p/>
+    <w:p>
+      <w:r>
+        <w:rPr>
+          <w:b/>
+          <w:bCs/>
+        </w:rPr>
+        <w:t>TESTERS</w:t>
+      </w:r>
+      <w:r>
+        <w:t xml:space="preserve">: </w:t>
+      </w:r>
+      <w:r>
+        <w:t>Only performed by the Development Team</w:t>
+      </w:r>
+      <w:r>
+        <w:t xml:space="preserve"> </w:t>
+      </w:r>
+    </w:p>
+    <w:p/>
+    <w:p>
+      <w:r>
+        <w:rPr>
+          <w:b/>
+          <w:bCs/>
+        </w:rPr>
+        <w:lastRenderedPageBreak/>
+        <w:t>METHOD</w:t>
+      </w:r>
+      <w:r>
+        <w:t xml:space="preserve">: </w:t>
+      </w:r>
+      <w:r>
+        <w:t>Like</w:t>
+      </w:r>
+      <w:r>
+        <w:t xml:space="preserve"> Unit Testing, where the source code itself is tested, but after a complete merge of all the code into one single build</w:t>
+      </w:r>
+    </w:p>
+    <w:p/>
+    <w:p>
+      <w:r>
+        <w:rPr>
+          <w:b/>
+          <w:bCs/>
+        </w:rPr>
+        <w:t>TIMING</w:t>
+      </w:r>
+      <w:r>
+        <w:t>:</w:t>
+      </w:r>
+      <w:r>
+        <w:t xml:space="preserve"> Performed after Unit Testing has concluded</w:t>
+      </w:r>
+    </w:p>
     <w:p>
       <w:pPr>
         <w:pStyle w:val="Heading3"/>
       </w:pPr>
-      <w:bookmarkStart w:id="16" w:name="_Toc40219036"/>
+      <w:bookmarkStart w:id="18" w:name="_Toc40301077"/>
       <w:r>
         <w:t>3.6</w:t>
       </w:r>
@@ -4571,58 +4795,82 @@
         <w:tab/>
         <w:t>Performance and Stress Testing</w:t>
       </w:r>
-      <w:bookmarkEnd w:id="16"/>
-    </w:p>
-    <w:p/>
-    <w:p>
-      <w:pPr>
-        <w:pStyle w:val="Heading4"/>
-      </w:pPr>
-      <w:r>
-        <w:t>Definition:</w:t>
-      </w:r>
-    </w:p>
-    <w:p>
-      <w:r>
-        <w:t>List what is your understanding of Stress Testing for your project.</w:t>
-      </w:r>
-    </w:p>
-    <w:p/>
-    <w:p/>
-    <w:p>
-      <w:pPr>
-        <w:pStyle w:val="Heading4"/>
-      </w:pPr>
-      <w:r>
-        <w:t>Participants:</w:t>
-      </w:r>
-    </w:p>
-    <w:p>
-      <w:r>
-        <w:t>Who will be conducting Stress Testing on your project? List the individuals that will be responsible for this activity.</w:t>
-      </w:r>
-    </w:p>
-    <w:p>
-      <w:pPr>
-        <w:pStyle w:val="Heading4"/>
-      </w:pPr>
-      <w:r>
-        <w:lastRenderedPageBreak/>
-        <w:t>Methodology:</w:t>
-      </w:r>
-    </w:p>
-    <w:p>
-      <w:r>
-        <w:t>Describe how Performance &amp; Stress testing will be conducted, including a description of tests to be carried out Who will write the test scripts for the testing, what would be sequence of events of Performance &amp; Stress Testing, and how will the testing activity take place?</w:t>
-      </w:r>
-    </w:p>
-    <w:p/>
-    <w:p/>
+      <w:bookmarkEnd w:id="18"/>
+    </w:p>
+    <w:p/>
+    <w:p>
+      <w:r>
+        <w:rPr>
+          <w:b/>
+          <w:bCs/>
+        </w:rPr>
+        <w:t>PURPOSE</w:t>
+      </w:r>
+      <w:r>
+        <w:t xml:space="preserve">: </w:t>
+      </w:r>
+      <w:r>
+        <w:t>The purpose of these tests is to test the game’s responsiveness and stability under a heavy, and sometimes more than the expected maximum, workload</w:t>
+      </w:r>
+    </w:p>
+    <w:p/>
+    <w:p>
+      <w:r>
+        <w:rPr>
+          <w:b/>
+          <w:bCs/>
+        </w:rPr>
+        <w:t>TESTERS</w:t>
+      </w:r>
+      <w:r>
+        <w:t xml:space="preserve">: </w:t>
+      </w:r>
+      <w:r>
+        <w:t>Can be done by the Development Team in conjunction with the Test Team</w:t>
+      </w:r>
+    </w:p>
+    <w:p/>
+    <w:p>
+      <w:r>
+        <w:rPr>
+          <w:b/>
+          <w:bCs/>
+        </w:rPr>
+        <w:t>METHOD</w:t>
+      </w:r>
+      <w:r>
+        <w:t xml:space="preserve">: </w:t>
+      </w:r>
+      <w:r>
+        <w:t>Usually done using Automation Scripts which will overload the game, and put the application under intense stress and record when the application crashes</w:t>
+      </w:r>
+    </w:p>
+    <w:p/>
+    <w:p>
+      <w:r>
+        <w:rPr>
+          <w:b/>
+          <w:bCs/>
+        </w:rPr>
+        <w:t>TIMING</w:t>
+      </w:r>
+      <w:r>
+        <w:t xml:space="preserve">: </w:t>
+      </w:r>
+      <w:r>
+        <w:t>Performed after System and Integration Testing</w:t>
+      </w:r>
+    </w:p>
     <w:p>
       <w:pPr>
         <w:pStyle w:val="Heading2"/>
       </w:pPr>
-      <w:bookmarkStart w:id="17" w:name="_Toc40219037"/>
+    </w:p>
+    <w:p>
+      <w:pPr>
+        <w:pStyle w:val="Heading2"/>
+      </w:pPr>
+      <w:bookmarkStart w:id="19" w:name="_Toc40301078"/>
       <w:r>
         <w:t>4.0</w:t>
       </w:r>
@@ -4633,7 +4881,7 @@
       <w:r>
         <w:t>Y</w:t>
       </w:r>
-      <w:bookmarkEnd w:id="17"/>
+      <w:bookmarkEnd w:id="19"/>
     </w:p>
     <w:p>
       <w:pPr>
@@ -4643,14 +4891,14 @@
           <w:szCs w:val="20"/>
         </w:rPr>
       </w:pPr>
-      <w:bookmarkStart w:id="18" w:name="_Toc40219038"/>
+      <w:bookmarkStart w:id="20" w:name="_Toc40301079"/>
       <w:r>
         <w:rPr>
           <w:rFonts w:eastAsia="Cambria"/>
         </w:rPr>
         <w:t>4.1. Entry and Exit Criteria</w:t>
       </w:r>
-      <w:bookmarkEnd w:id="18"/>
+      <w:bookmarkEnd w:id="20"/>
     </w:p>
     <w:p>
       <w:pPr>
@@ -4823,14 +5071,14 @@
           <w:szCs w:val="20"/>
         </w:rPr>
       </w:pPr>
-      <w:bookmarkStart w:id="19" w:name="_Toc40219039"/>
+      <w:bookmarkStart w:id="21" w:name="_Toc40301080"/>
       <w:r>
         <w:rPr>
           <w:rFonts w:eastAsia="Cambria"/>
         </w:rPr>
         <w:t>4.2. Test Cycles</w:t>
       </w:r>
-      <w:bookmarkEnd w:id="19"/>
+      <w:bookmarkEnd w:id="21"/>
     </w:p>
     <w:p>
       <w:pPr>
@@ -4899,24 +5147,12 @@
         </w:rPr>
         <w:t>The objective of the first cycle is to identify any blocking, critical defects, and most of the</w:t>
       </w:r>
-    </w:p>
-    <w:p>
-      <w:pPr>
-        <w:spacing w:line="41" w:lineRule="exact"/>
-        <w:rPr>
-          <w:sz w:val="20"/>
-          <w:szCs w:val="20"/>
-        </w:rPr>
-      </w:pPr>
-    </w:p>
-    <w:p>
-      <w:pPr>
-        <w:ind w:left="1440"/>
-        <w:rPr>
-          <w:sz w:val="20"/>
-          <w:szCs w:val="20"/>
-        </w:rPr>
-      </w:pPr>
+      <w:r>
+        <w:rPr>
+          <w:rFonts w:ascii="Courier New" w:eastAsia="Courier New" w:hAnsi="Courier New" w:cs="Courier New"/>
+        </w:rPr>
+        <w:t xml:space="preserve"> </w:t>
+      </w:r>
       <w:r>
         <w:rPr>
           <w:rFonts w:ascii="Calibri" w:eastAsia="Calibri" w:hAnsi="Calibri" w:cs="Calibri"/>
@@ -4953,6 +5189,7 @@
         <w:rPr>
           <w:rFonts w:ascii="Calibri" w:eastAsia="Calibri" w:hAnsi="Calibri" w:cs="Calibri"/>
         </w:rPr>
+        <w:lastRenderedPageBreak/>
         <w:t>The objective of the second cycle is to identify remaining high and medium defects, remove the work-around from the first cycle, correct gaps in the scripts and obtain performance results.</w:t>
       </w:r>
     </w:p>
@@ -5063,7 +5300,7 @@
           <w:szCs w:val="20"/>
         </w:rPr>
       </w:pPr>
-      <w:bookmarkStart w:id="20" w:name="_Toc40219040"/>
+      <w:bookmarkStart w:id="22" w:name="_Toc40301081"/>
       <w:r>
         <w:rPr>
           <w:rFonts w:eastAsia="Cambria"/>
@@ -5082,7 +5319,7 @@
         </w:rPr>
         <w:t>. Test Metrics</w:t>
       </w:r>
-      <w:bookmarkEnd w:id="20"/>
+      <w:bookmarkEnd w:id="22"/>
     </w:p>
     <w:p>
       <w:pPr>
@@ -5106,7 +5343,6 @@
         <w:rPr>
           <w:rFonts w:ascii="Calibri" w:eastAsia="Calibri" w:hAnsi="Calibri" w:cs="Calibri"/>
         </w:rPr>
-        <w:lastRenderedPageBreak/>
         <w:t xml:space="preserve">A metric is something used to measure in data, and </w:t>
       </w:r>
       <w:r>
@@ -5477,30 +5713,326 @@
       </w:pPr>
     </w:p>
     <w:p/>
-    <w:p/>
-    <w:p/>
     <w:p>
       <w:pPr>
         <w:pStyle w:val="Heading2"/>
       </w:pPr>
-      <w:bookmarkStart w:id="21" w:name="_Toc40219041"/>
+      <w:bookmarkStart w:id="23" w:name="_Toc40301082"/>
       <w:r>
         <w:t>5.0 TEST SCHEDULE</w:t>
       </w:r>
-      <w:bookmarkEnd w:id="21"/>
-    </w:p>
-    <w:p/>
-    <w:p>
-      <w:r>
-        <w:t>Include test milestones identified in the Software Project Schedule as well as all item transmittal events.</w:t>
-      </w:r>
-    </w:p>
-    <w:p/>
-    <w:p>
-      <w:r>
-        <w:t>Define any additional test milestones needed. Estimate the time required to do each testing task. Specify the schedule for each testing task and test milestone. For each testing resource (that is, facilities, tools, and staff), specify its periods of use.</w:t>
-      </w:r>
-    </w:p>
+      <w:bookmarkEnd w:id="23"/>
+    </w:p>
+    <w:p/>
+    <w:tbl>
+      <w:tblPr>
+        <w:tblStyle w:val="TableGrid"/>
+        <w:tblW w:w="0" w:type="auto"/>
+        <w:tblLook w:val="04A0" w:firstRow="1" w:lastRow="0" w:firstColumn="1" w:lastColumn="0" w:noHBand="0" w:noVBand="1"/>
+      </w:tblPr>
+      <w:tblGrid>
+        <w:gridCol w:w="2254"/>
+        <w:gridCol w:w="2254"/>
+        <w:gridCol w:w="2254"/>
+        <w:gridCol w:w="2254"/>
+      </w:tblGrid>
+      <w:tr>
+        <w:tc>
+          <w:tcPr>
+            <w:tcW w:w="2254" w:type="dxa"/>
+          </w:tcPr>
+          <w:p>
+            <w:r>
+              <w:t>Testing Type</w:t>
+            </w:r>
+          </w:p>
+        </w:tc>
+        <w:tc>
+          <w:tcPr>
+            <w:tcW w:w="2254" w:type="dxa"/>
+          </w:tcPr>
+          <w:p>
+            <w:r>
+              <w:t>Test Resources</w:t>
+            </w:r>
+          </w:p>
+        </w:tc>
+        <w:tc>
+          <w:tcPr>
+            <w:tcW w:w="2254" w:type="dxa"/>
+          </w:tcPr>
+          <w:p>
+            <w:r>
+              <w:t>Start Date</w:t>
+            </w:r>
+          </w:p>
+        </w:tc>
+        <w:tc>
+          <w:tcPr>
+            <w:tcW w:w="2254" w:type="dxa"/>
+          </w:tcPr>
+          <w:p>
+            <w:r>
+              <w:t>End Date</w:t>
+            </w:r>
+          </w:p>
+        </w:tc>
+      </w:tr>
+      <w:tr>
+        <w:tc>
+          <w:tcPr>
+            <w:tcW w:w="2254" w:type="dxa"/>
+          </w:tcPr>
+          <w:p>
+            <w:r>
+              <w:t xml:space="preserve">Unit </w:t>
+            </w:r>
+          </w:p>
+        </w:tc>
+        <w:tc>
+          <w:tcPr>
+            <w:tcW w:w="2254" w:type="dxa"/>
+          </w:tcPr>
+          <w:p>
+            <w:r>
+              <w:t>Dev Team – Within Unity</w:t>
+            </w:r>
+          </w:p>
+        </w:tc>
+        <w:tc>
+          <w:tcPr>
+            <w:tcW w:w="2254" w:type="dxa"/>
+          </w:tcPr>
+          <w:p>
+            <w:r>
+              <w:t>01/07/2020</w:t>
+            </w:r>
+          </w:p>
+        </w:tc>
+        <w:tc>
+          <w:tcPr>
+            <w:tcW w:w="2254" w:type="dxa"/>
+          </w:tcPr>
+          <w:p>
+            <w:r>
+              <w:t>14/07/2020</w:t>
+            </w:r>
+          </w:p>
+        </w:tc>
+      </w:tr>
+      <w:tr>
+        <w:tc>
+          <w:tcPr>
+            <w:tcW w:w="2254" w:type="dxa"/>
+          </w:tcPr>
+          <w:p>
+            <w:r>
+              <w:t>Integration</w:t>
+            </w:r>
+          </w:p>
+        </w:tc>
+        <w:tc>
+          <w:tcPr>
+            <w:tcW w:w="2254" w:type="dxa"/>
+          </w:tcPr>
+          <w:p>
+            <w:r>
+              <w:t>Dev Team – Merge within GitHub and test application stability</w:t>
+            </w:r>
+          </w:p>
+        </w:tc>
+        <w:tc>
+          <w:tcPr>
+            <w:tcW w:w="2254" w:type="dxa"/>
+          </w:tcPr>
+          <w:p>
+            <w:r>
+              <w:t>15/07/2020</w:t>
+            </w:r>
+          </w:p>
+        </w:tc>
+        <w:tc>
+          <w:tcPr>
+            <w:tcW w:w="2254" w:type="dxa"/>
+          </w:tcPr>
+          <w:p>
+            <w:r>
+              <w:t>20/07/2020</w:t>
+            </w:r>
+          </w:p>
+        </w:tc>
+      </w:tr>
+      <w:tr>
+        <w:tc>
+          <w:tcPr>
+            <w:tcW w:w="2254" w:type="dxa"/>
+          </w:tcPr>
+          <w:p>
+            <w:r>
+              <w:t>Load/Stress</w:t>
+            </w:r>
+          </w:p>
+        </w:tc>
+        <w:tc>
+          <w:tcPr>
+            <w:tcW w:w="2254" w:type="dxa"/>
+          </w:tcPr>
+          <w:p>
+            <w:r>
+              <w:t xml:space="preserve">Test Team – Given a Test Server </w:t>
+            </w:r>
+          </w:p>
+        </w:tc>
+        <w:tc>
+          <w:tcPr>
+            <w:tcW w:w="2254" w:type="dxa"/>
+          </w:tcPr>
+          <w:p>
+            <w:r>
+              <w:t>21/07/2020</w:t>
+            </w:r>
+          </w:p>
+        </w:tc>
+        <w:tc>
+          <w:tcPr>
+            <w:tcW w:w="2254" w:type="dxa"/>
+          </w:tcPr>
+          <w:p>
+            <w:r>
+              <w:t>31/07/2020</w:t>
+            </w:r>
+          </w:p>
+        </w:tc>
+      </w:tr>
+      <w:tr>
+        <w:tc>
+          <w:tcPr>
+            <w:tcW w:w="2254" w:type="dxa"/>
+          </w:tcPr>
+          <w:p>
+            <w:r>
+              <w:t>Exploratory</w:t>
+            </w:r>
+          </w:p>
+        </w:tc>
+        <w:tc>
+          <w:tcPr>
+            <w:tcW w:w="2254" w:type="dxa"/>
+          </w:tcPr>
+          <w:p>
+            <w:r>
+              <w:t>Test Team - Given a Test Server</w:t>
+            </w:r>
+          </w:p>
+        </w:tc>
+        <w:tc>
+          <w:tcPr>
+            <w:tcW w:w="2254" w:type="dxa"/>
+          </w:tcPr>
+          <w:p>
+            <w:r>
+              <w:t>01/08/2020</w:t>
+            </w:r>
+          </w:p>
+        </w:tc>
+        <w:tc>
+          <w:tcPr>
+            <w:tcW w:w="2254" w:type="dxa"/>
+          </w:tcPr>
+          <w:p>
+            <w:r>
+              <w:t>06/08/2020</w:t>
+            </w:r>
+          </w:p>
+        </w:tc>
+      </w:tr>
+      <w:tr>
+        <w:tc>
+          <w:tcPr>
+            <w:tcW w:w="2254" w:type="dxa"/>
+          </w:tcPr>
+          <w:p>
+            <w:r>
+              <w:t>Functional</w:t>
+            </w:r>
+          </w:p>
+        </w:tc>
+        <w:tc>
+          <w:tcPr>
+            <w:tcW w:w="2254" w:type="dxa"/>
+          </w:tcPr>
+          <w:p>
+            <w:r>
+              <w:t>Test Team - Given a Test Server</w:t>
+            </w:r>
+          </w:p>
+        </w:tc>
+        <w:tc>
+          <w:tcPr>
+            <w:tcW w:w="2254" w:type="dxa"/>
+          </w:tcPr>
+          <w:p>
+            <w:r>
+              <w:t>07/08/2020</w:t>
+            </w:r>
+          </w:p>
+        </w:tc>
+        <w:tc>
+          <w:tcPr>
+            <w:tcW w:w="2254" w:type="dxa"/>
+          </w:tcPr>
+          <w:p>
+            <w:r>
+              <w:t>20/08/2020</w:t>
+            </w:r>
+          </w:p>
+        </w:tc>
+      </w:tr>
+      <w:tr>
+        <w:tc>
+          <w:tcPr>
+            <w:tcW w:w="2254" w:type="dxa"/>
+          </w:tcPr>
+          <w:p>
+            <w:r>
+              <w:t>User Acceptance</w:t>
+            </w:r>
+          </w:p>
+        </w:tc>
+        <w:tc>
+          <w:tcPr>
+            <w:tcW w:w="2254" w:type="dxa"/>
+          </w:tcPr>
+          <w:p>
+            <w:r>
+              <w:t>Given to gamers independent of the company, usually a public beta test.</w:t>
+            </w:r>
+          </w:p>
+        </w:tc>
+        <w:tc>
+          <w:tcPr>
+            <w:tcW w:w="2254" w:type="dxa"/>
+          </w:tcPr>
+          <w:p>
+            <w:r>
+              <w:t>21/08/2020</w:t>
+            </w:r>
+          </w:p>
+        </w:tc>
+        <w:tc>
+          <w:tcPr>
+            <w:tcW w:w="2254" w:type="dxa"/>
+          </w:tcPr>
+          <w:p>
+            <w:r>
+              <w:t>14/09/2020</w:t>
+            </w:r>
+          </w:p>
+        </w:tc>
+      </w:tr>
+    </w:tbl>
+    <w:p/>
+    <w:p/>
     <w:p/>
     <w:p>
       <w:pPr>
@@ -5510,8 +6042,9 @@
           <w:szCs w:val="20"/>
         </w:rPr>
       </w:pPr>
-      <w:bookmarkStart w:id="22" w:name="_Toc40219042"/>
-      <w:r>
+      <w:bookmarkStart w:id="24" w:name="_Toc40301083"/>
+      <w:r>
+        <w:lastRenderedPageBreak/>
         <w:t xml:space="preserve">6.0 </w:t>
       </w:r>
       <w:r>
@@ -5520,17 +6053,17 @@
         </w:rPr>
         <w:t>Validation and Defect Management</w:t>
       </w:r>
-      <w:bookmarkEnd w:id="22"/>
+      <w:bookmarkEnd w:id="24"/>
     </w:p>
     <w:p>
       <w:pPr>
         <w:pStyle w:val="Heading3"/>
       </w:pPr>
-      <w:bookmarkStart w:id="23" w:name="_Toc40219043"/>
+      <w:bookmarkStart w:id="25" w:name="_Toc40301084"/>
       <w:r>
         <w:t>6.1 Problem Reporting</w:t>
       </w:r>
-      <w:bookmarkEnd w:id="23"/>
+      <w:bookmarkEnd w:id="25"/>
     </w:p>
     <w:p>
       <w:pPr>
@@ -5623,14 +6156,7 @@
         <w:rPr>
           <w:rFonts w:ascii="Calibri" w:eastAsia="Calibri" w:hAnsi="Calibri" w:cs="Calibri"/>
         </w:rPr>
-        <w:t xml:space="preserve">It is the responsibility of the tester to open the defects, link them to the corresponding script, assign an initial severity and status, retest and close the defect; it is the responsibility of the Defect Manager to review the severity of the defects and facilitate with the technical team the fix and its implementation, communicate with testers when the test can continue or should be halt, request the tester to retest, and modify status as the defect progresses </w:t>
-      </w:r>
-      <w:r>
-        <w:rPr>
-          <w:rFonts w:ascii="Calibri" w:eastAsia="Calibri" w:hAnsi="Calibri" w:cs="Calibri"/>
-        </w:rPr>
-        <w:lastRenderedPageBreak/>
-        <w:t>through the cycle; it is the responsibility of the technical team to review HP ALM on a daily basis, ask for details if necessary, fix the defect, communicate to the Defect Manager the fix is done, implement the solution per the Defect Manager request.</w:t>
+        <w:t>It is the responsibility of the tester to open the defects, link them to the corresponding script, assign an initial severity and status, retest and close the defect; it is the responsibility of the Defect Manager to review the severity of the defects and facilitate with the technical team the fix and its implementation, communicate with testers when the test can continue or should be halt, request the tester to retest, and modify status as the defect progresses through the cycle; it is the responsibility of the technical team to review HP ALM on a daily basis, ask for details if necessary, fix the defect, communicate to the Defect Manager the fix is done, implement the solution per the Defect Manager request.</w:t>
       </w:r>
     </w:p>
     <w:p>
@@ -6100,6 +6626,13 @@
               </w:rPr>
               <w:t>Cosmetic</w:t>
             </w:r>
+            <w:r>
+              <w:rPr>
+                <w:sz w:val="20"/>
+                <w:szCs w:val="20"/>
+              </w:rPr>
+              <w:t>/Minimal</w:t>
+            </w:r>
           </w:p>
         </w:tc>
         <w:tc>
@@ -6135,34 +6668,12 @@
     </w:tbl>
     <w:p>
       <w:pPr>
-        <w:tabs>
-          <w:tab w:val="left" w:pos="1000"/>
-        </w:tabs>
-        <w:spacing w:after="0" w:line="268" w:lineRule="auto"/>
-        <w:ind w:left="1000"/>
-        <w:jc w:val="both"/>
-        <w:rPr>
-          <w:rFonts w:ascii="Symbol" w:eastAsia="Symbol" w:hAnsi="Symbol" w:cs="Symbol"/>
-        </w:rPr>
-      </w:pPr>
-    </w:p>
-    <w:p>
-      <w:pPr>
         <w:pStyle w:val="Heading3"/>
         <w:rPr>
           <w:rFonts w:eastAsia="Cambria"/>
         </w:rPr>
       </w:pPr>
     </w:p>
-    <w:p>
-      <w:pPr>
-        <w:pStyle w:val="Heading3"/>
-        <w:rPr>
-          <w:rFonts w:eastAsia="Cambria"/>
-        </w:rPr>
-      </w:pPr>
-    </w:p>
-    <w:p/>
     <w:p>
       <w:pPr>
         <w:pStyle w:val="Heading3"/>
@@ -6179,29 +6690,14 @@
           <w:szCs w:val="20"/>
         </w:rPr>
       </w:pPr>
-      <w:bookmarkStart w:id="24" w:name="_Toc40219044"/>
+      <w:bookmarkStart w:id="26" w:name="_Toc40301085"/>
       <w:r>
         <w:rPr>
           <w:rFonts w:eastAsia="Cambria"/>
         </w:rPr>
-        <w:t xml:space="preserve">6.2 </w:t>
-      </w:r>
-      <w:r>
-        <w:rPr>
-          <w:rFonts w:eastAsia="Cambria"/>
-        </w:rPr>
-        <w:t>Defect tracking &amp; Reporting</w:t>
-      </w:r>
-      <w:bookmarkEnd w:id="24"/>
-    </w:p>
-    <w:p>
-      <w:pPr>
-        <w:spacing w:line="281" w:lineRule="exact"/>
-        <w:rPr>
-          <w:sz w:val="20"/>
-          <w:szCs w:val="20"/>
-        </w:rPr>
-      </w:pPr>
+        <w:t>6.2 Defect tracking &amp; Reporting</w:t>
+      </w:r>
+      <w:bookmarkEnd w:id="26"/>
     </w:p>
     <w:p>
       <w:r>
@@ -6213,10 +6709,9 @@
         <w:rPr>
           <w:noProof/>
         </w:rPr>
-        <w:lastRenderedPageBreak/>
         <w:drawing>
-          <wp:inline distT="0" distB="0" distL="0" distR="0" wp14:anchorId="2A321547" wp14:editId="09BEBB47">
-            <wp:extent cx="5508346" cy="4622935"/>
+          <wp:inline distT="0" distB="0" distL="0" distR="0" wp14:anchorId="2A321547" wp14:editId="4CED6440">
+            <wp:extent cx="6400836" cy="4470400"/>
             <wp:effectExtent l="0" t="0" r="0" b="6350"/>
             <wp:docPr id="1" name="Picture 1"/>
             <wp:cNvGraphicFramePr>
@@ -6247,7 +6742,7 @@
                   <pic:spPr bwMode="auto">
                     <a:xfrm>
                       <a:off x="0" y="0"/>
-                      <a:ext cx="5513912" cy="4627607"/>
+                      <a:ext cx="6434544" cy="4493942"/>
                     </a:xfrm>
                     <a:prstGeom prst="rect">
                       <a:avLst/>
@@ -6268,78 +6763,390 @@
       <w:pPr>
         <w:pStyle w:val="Heading2"/>
       </w:pPr>
-      <w:bookmarkStart w:id="25" w:name="_Toc40219045"/>
-      <w:r>
+    </w:p>
+    <w:p>
+      <w:pPr>
+        <w:pStyle w:val="Heading2"/>
+      </w:pPr>
+    </w:p>
+    <w:p>
+      <w:pPr>
+        <w:pStyle w:val="Heading2"/>
+      </w:pPr>
+    </w:p>
+    <w:p>
+      <w:pPr>
+        <w:pStyle w:val="Heading2"/>
+      </w:pPr>
+    </w:p>
+    <w:p>
+      <w:pPr>
+        <w:pStyle w:val="Heading2"/>
+      </w:pPr>
+    </w:p>
+    <w:p>
+      <w:pPr>
+        <w:pStyle w:val="Heading2"/>
+      </w:pPr>
+    </w:p>
+    <w:p>
+      <w:pPr>
+        <w:pStyle w:val="Heading2"/>
+      </w:pPr>
+    </w:p>
+    <w:p/>
+    <w:p/>
+    <w:p>
+      <w:pPr>
+        <w:pStyle w:val="Heading2"/>
+      </w:pPr>
+      <w:bookmarkStart w:id="27" w:name="_Toc40301086"/>
+      <w:r>
+        <w:lastRenderedPageBreak/>
         <w:t>7</w:t>
       </w:r>
       <w:r>
         <w:t>.0 RESOURCES/ROLES &amp; RESPONSIBILITIES</w:t>
       </w:r>
-      <w:bookmarkEnd w:id="25"/>
-    </w:p>
-    <w:p/>
-    <w:p>
-      <w:r>
-        <w:t>Specify the staff members who are involved in the test project and what their roles are going to be (for example, Mary Brown (User) compile Test Cases for Acceptance Testing). Identify groups responsible for managing, designing, preparing, executing, and resolving the test activities as well as related issues. Also identify groups responsible for providing the test environment. These groups may include developers, testers, operations staff, testing services, etc.</w:t>
-      </w:r>
-    </w:p>
+      <w:bookmarkEnd w:id="27"/>
+    </w:p>
+    <w:tbl>
+      <w:tblPr>
+        <w:tblStyle w:val="TableGrid"/>
+        <w:tblW w:w="0" w:type="auto"/>
+        <w:tblLook w:val="04A0" w:firstRow="1" w:lastRow="0" w:firstColumn="1" w:lastColumn="0" w:noHBand="0" w:noVBand="1"/>
+      </w:tblPr>
+      <w:tblGrid>
+        <w:gridCol w:w="3005"/>
+        <w:gridCol w:w="3005"/>
+        <w:gridCol w:w="3006"/>
+      </w:tblGrid>
+      <w:tr>
+        <w:tc>
+          <w:tcPr>
+            <w:tcW w:w="3005" w:type="dxa"/>
+          </w:tcPr>
+          <w:p>
+            <w:r>
+              <w:t>Name</w:t>
+            </w:r>
+          </w:p>
+        </w:tc>
+        <w:tc>
+          <w:tcPr>
+            <w:tcW w:w="3005" w:type="dxa"/>
+          </w:tcPr>
+          <w:p>
+            <w:r>
+              <w:t>Role in Company</w:t>
+            </w:r>
+          </w:p>
+        </w:tc>
+        <w:tc>
+          <w:tcPr>
+            <w:tcW w:w="3006" w:type="dxa"/>
+          </w:tcPr>
+          <w:p>
+            <w:r>
+              <w:t>Description</w:t>
+            </w:r>
+          </w:p>
+        </w:tc>
+      </w:tr>
+      <w:tr>
+        <w:tc>
+          <w:tcPr>
+            <w:tcW w:w="3005" w:type="dxa"/>
+          </w:tcPr>
+          <w:p>
+            <w:r>
+              <w:t xml:space="preserve">Dylan Creaven </w:t>
+            </w:r>
+          </w:p>
+        </w:tc>
+        <w:tc>
+          <w:tcPr>
+            <w:tcW w:w="3005" w:type="dxa"/>
+          </w:tcPr>
+          <w:p>
+            <w:r>
+              <w:t>Testing Coordinator</w:t>
+            </w:r>
+          </w:p>
+        </w:tc>
+        <w:tc>
+          <w:tcPr>
+            <w:tcW w:w="3006" w:type="dxa"/>
+          </w:tcPr>
+          <w:p>
+            <w:r>
+              <w:t>Organises communication between team leads and departments to optimize the testing process</w:t>
+            </w:r>
+            <w:r>
+              <w:t>.</w:t>
+            </w:r>
+          </w:p>
+        </w:tc>
+      </w:tr>
+      <w:tr>
+        <w:tc>
+          <w:tcPr>
+            <w:tcW w:w="3005" w:type="dxa"/>
+          </w:tcPr>
+          <w:p>
+            <w:r>
+              <w:t>David James</w:t>
+            </w:r>
+          </w:p>
+        </w:tc>
+        <w:tc>
+          <w:tcPr>
+            <w:tcW w:w="3005" w:type="dxa"/>
+          </w:tcPr>
+          <w:p>
+            <w:r>
+              <w:t>Project Manager</w:t>
+            </w:r>
+          </w:p>
+        </w:tc>
+        <w:tc>
+          <w:tcPr>
+            <w:tcW w:w="3006" w:type="dxa"/>
+          </w:tcPr>
+          <w:p>
+            <w:r>
+              <w:t>Overall Manager of the game’s development, oversees creative, artistic and business decisions</w:t>
+            </w:r>
+            <w:r>
+              <w:t>. May help organise users for the User Acceptance testing.</w:t>
+            </w:r>
+          </w:p>
+        </w:tc>
+      </w:tr>
+      <w:tr>
+        <w:tc>
+          <w:tcPr>
+            <w:tcW w:w="3005" w:type="dxa"/>
+          </w:tcPr>
+          <w:p>
+            <w:r>
+              <w:t>Jane Doe</w:t>
+            </w:r>
+          </w:p>
+        </w:tc>
+        <w:tc>
+          <w:tcPr>
+            <w:tcW w:w="3005" w:type="dxa"/>
+          </w:tcPr>
+          <w:p>
+            <w:r>
+              <w:t>Business Analyst</w:t>
+            </w:r>
+          </w:p>
+        </w:tc>
+        <w:tc>
+          <w:tcPr>
+            <w:tcW w:w="3006" w:type="dxa"/>
+          </w:tcPr>
+          <w:p>
+            <w:r>
+              <w:t>Gives advice on how the game can be marketed based on the gameplay and game story</w:t>
+            </w:r>
+            <w:r>
+              <w:t>.</w:t>
+            </w:r>
+          </w:p>
+        </w:tc>
+      </w:tr>
+      <w:tr>
+        <w:tc>
+          <w:tcPr>
+            <w:tcW w:w="3005" w:type="dxa"/>
+          </w:tcPr>
+          <w:p>
+            <w:r>
+              <w:t>John Smith</w:t>
+            </w:r>
+          </w:p>
+        </w:tc>
+        <w:tc>
+          <w:tcPr>
+            <w:tcW w:w="3005" w:type="dxa"/>
+          </w:tcPr>
+          <w:p>
+            <w:r>
+              <w:t>Development Team Lead</w:t>
+            </w:r>
+          </w:p>
+        </w:tc>
+        <w:tc>
+          <w:tcPr>
+            <w:tcW w:w="3006" w:type="dxa"/>
+          </w:tcPr>
+          <w:p>
+            <w:r>
+              <w:t>Coordinates the programmers/developers</w:t>
+            </w:r>
+            <w:r>
+              <w:t xml:space="preserve"> who create the game’s code/scripts and builds</w:t>
+            </w:r>
+            <w:r>
+              <w:t>. This Team is responsible for creating and maintaining a Test Server environment for the Test Team</w:t>
+            </w:r>
+            <w:r>
+              <w:t>.</w:t>
+            </w:r>
+          </w:p>
+        </w:tc>
+      </w:tr>
+      <w:tr>
+        <w:tc>
+          <w:tcPr>
+            <w:tcW w:w="3005" w:type="dxa"/>
+          </w:tcPr>
+          <w:p>
+            <w:r>
+              <w:t>Charles Foxe</w:t>
+            </w:r>
+          </w:p>
+        </w:tc>
+        <w:tc>
+          <w:tcPr>
+            <w:tcW w:w="3005" w:type="dxa"/>
+          </w:tcPr>
+          <w:p>
+            <w:r>
+              <w:t>Defect Coordinator</w:t>
+            </w:r>
+          </w:p>
+        </w:tc>
+        <w:tc>
+          <w:tcPr>
+            <w:tcW w:w="3006" w:type="dxa"/>
+          </w:tcPr>
+          <w:p>
+            <w:r>
+              <w:t>Keeps track of all active defects/open bugs and keeps and open line of communication between the Test Team and the Developers</w:t>
+            </w:r>
+            <w:r>
+              <w:t>.</w:t>
+            </w:r>
+          </w:p>
+        </w:tc>
+      </w:tr>
+      <w:tr>
+        <w:trPr>
+          <w:trHeight w:val="313"/>
+        </w:trPr>
+        <w:tc>
+          <w:tcPr>
+            <w:tcW w:w="3005" w:type="dxa"/>
+          </w:tcPr>
+          <w:p>
+            <w:r>
+              <w:t>Michael Jones</w:t>
+            </w:r>
+          </w:p>
+          <w:p/>
+        </w:tc>
+        <w:tc>
+          <w:tcPr>
+            <w:tcW w:w="3005" w:type="dxa"/>
+          </w:tcPr>
+          <w:p>
+            <w:r>
+              <w:t>Test Team</w:t>
+            </w:r>
+            <w:r>
+              <w:t xml:space="preserve"> Lead</w:t>
+            </w:r>
+          </w:p>
+        </w:tc>
+        <w:tc>
+          <w:tcPr>
+            <w:tcW w:w="3006" w:type="dxa"/>
+          </w:tcPr>
+          <w:p>
+            <w:r>
+              <w:t>Head of the testing team and co-ordinates the Team to test code/scripts/functions etc and log defects according to their severity and priority</w:t>
+            </w:r>
+            <w:r>
+              <w:t>.</w:t>
+            </w:r>
+          </w:p>
+        </w:tc>
+      </w:tr>
+    </w:tbl>
+    <w:p/>
     <w:p/>
     <w:p>
       <w:pPr>
         <w:pStyle w:val="Heading2"/>
       </w:pPr>
-      <w:bookmarkStart w:id="26" w:name="_Toc40219046"/>
-      <w:r>
+    </w:p>
+    <w:p>
+      <w:pPr>
+        <w:pStyle w:val="Heading2"/>
+      </w:pPr>
+    </w:p>
+    <w:p>
+      <w:pPr>
+        <w:pStyle w:val="Heading2"/>
+      </w:pPr>
+    </w:p>
+    <w:p>
+      <w:pPr>
+        <w:pStyle w:val="Heading2"/>
+      </w:pPr>
+    </w:p>
+    <w:p>
+      <w:pPr>
+        <w:pStyle w:val="Heading2"/>
+      </w:pPr>
+    </w:p>
+    <w:p>
+      <w:pPr>
+        <w:pStyle w:val="Heading2"/>
+      </w:pPr>
+    </w:p>
+    <w:p>
+      <w:pPr>
+        <w:pStyle w:val="Heading2"/>
+      </w:pPr>
+    </w:p>
+    <w:p/>
+    <w:p>
+      <w:pPr>
+        <w:pStyle w:val="Heading2"/>
+      </w:pPr>
+      <w:bookmarkStart w:id="28" w:name="_Toc40301087"/>
+      <w:r>
+        <w:lastRenderedPageBreak/>
         <w:t>8</w:t>
       </w:r>
       <w:r>
-        <w:t>.0</w:t>
-      </w:r>
-      <w:r>
-        <w:tab/>
-        <w:t>SCHEDULES</w:t>
-      </w:r>
-      <w:bookmarkEnd w:id="26"/>
-    </w:p>
-    <w:p>
-      <w:r>
-        <w:t>Identify the deliverable documents. You can list the following documents:</w:t>
-      </w:r>
-    </w:p>
-    <w:p>
-      <w:r>
-        <w:t>-</w:t>
-      </w:r>
-      <w:r>
-        <w:tab/>
-        <w:t>Test Plan</w:t>
-      </w:r>
-    </w:p>
-    <w:p>
-      <w:r>
-        <w:t>-</w:t>
-      </w:r>
-      <w:r>
-        <w:tab/>
-        <w:t>Test Cases</w:t>
-      </w:r>
-    </w:p>
-    <w:p>
-      <w:r>
-        <w:t>-</w:t>
-      </w:r>
-      <w:r>
-        <w:tab/>
-        <w:t>Test Incident Reports</w:t>
-      </w:r>
-    </w:p>
-    <w:p>
-      <w:r>
-        <w:t>-</w:t>
-      </w:r>
-      <w:r>
-        <w:tab/>
-        <w:t>Test Summary Reports</w:t>
+        <w:t>.0 RISKS/ASSUMPTIONS</w:t>
+      </w:r>
+      <w:bookmarkEnd w:id="28"/>
+    </w:p>
+    <w:p>
+      <w:r>
+        <w:t>Delay in delivery of Test Results will result in a delay in the development team’s fixing of those defects and may even delay the deployment of the product if significant delays are shown in testing near the end of the game’s development cycle.</w:t>
+      </w:r>
+    </w:p>
+    <w:p>
+      <w:r>
+        <w:t>If development team suffers a delay in fixing and removing the defects from the game build, it will result in a delay in the Test Team from moving on from their current level of testing and on to the next level. It will also result in a delay overall in development as the game cannot progress closer towards release until the testing process has concluded.</w:t>
+      </w:r>
+    </w:p>
+    <w:p>
+      <w:r>
+        <w:t>In the infamous crunch period near the end of the development cycle, there may be need of increased night shift as bugs will be needed to be removed more and more as the deadline (game’s release date) approaches.</w:t>
+      </w:r>
+    </w:p>
+    <w:p>
+      <w:r>
+        <w:t>A crunch period may also have an affect on the Test Team and overall company’s morale as the crunch will result in long hours, late night shifts and pressure in the lead-up to the deadline. The company should prepare for this by having mental health facilities on-site such as a counsellor, a games room for break-times, to try to increase employee’s relaxation</w:t>
       </w:r>
     </w:p>
     <w:p/>
@@ -6347,43 +7154,92 @@
       <w:pPr>
         <w:pStyle w:val="Heading2"/>
       </w:pPr>
-      <w:bookmarkStart w:id="27" w:name="_Toc40219047"/>
-      <w:r>
-        <w:lastRenderedPageBreak/>
+      <w:bookmarkStart w:id="29" w:name="_Toc40301088"/>
+      <w:r>
         <w:t>9</w:t>
       </w:r>
       <w:r>
-        <w:t>.0 RISKS/ASSUMPTIONS</w:t>
-      </w:r>
-      <w:bookmarkEnd w:id="27"/>
-    </w:p>
-    <w:p/>
-    <w:p>
-      <w:r>
-        <w:t>Identify the high-risk assumptions of the test plan. Specify contingency plans for each (for example, delay in delivery of test items might require increased night shift scheduling to meet the delivery date).</w:t>
-      </w:r>
-    </w:p>
-    <w:p/>
-    <w:p>
-      <w:pPr>
-        <w:pStyle w:val="Heading2"/>
-      </w:pPr>
-      <w:bookmarkStart w:id="28" w:name="_Toc40219048"/>
-      <w:r>
-        <w:t>10</w:t>
-      </w:r>
-      <w:r>
         <w:t>.0 TOOLS</w:t>
       </w:r>
-      <w:bookmarkEnd w:id="28"/>
-    </w:p>
-    <w:p>
-      <w:r>
-        <w:t>List the Automation tools you are going to use. List also the Bug tracking tool here.</w:t>
-      </w:r>
-    </w:p>
-    <w:p/>
+      <w:bookmarkEnd w:id="29"/>
+    </w:p>
+    <w:p>
+      <w:r>
+        <w:t>For Testing, the test team shall be using a Test Server environment, designed</w:t>
+      </w:r>
+      <w:r>
+        <w:t xml:space="preserve"> and maintained</w:t>
+      </w:r>
+      <w:r>
+        <w:t xml:space="preserve"> by the Development Team to test the game</w:t>
+      </w:r>
+      <w:r>
+        <w:t xml:space="preserve"> and </w:t>
+      </w:r>
+      <w:r>
+        <w:t>its</w:t>
+      </w:r>
+      <w:r>
+        <w:t xml:space="preserve"> functions/scripts/levels</w:t>
+      </w:r>
+      <w:r>
+        <w:t xml:space="preserve">. The team will be using the GitHub issues tracker to track and log </w:t>
+      </w:r>
+      <w:r>
+        <w:t>all</w:t>
+      </w:r>
+      <w:r>
+        <w:t xml:space="preserve"> the defects and sort the defects according to their severity and priority.</w:t>
+      </w:r>
+      <w:r>
+        <w:t xml:space="preserve"> </w:t>
+      </w:r>
+      <w:r>
+        <w:t xml:space="preserve"> </w:t>
+      </w:r>
+    </w:p>
+    <w:p>
+      <w:r>
+        <w:drawing>
+          <wp:inline distT="0" distB="0" distL="0" distR="0" wp14:anchorId="092C9FC5" wp14:editId="6D164292">
+            <wp:extent cx="5137692" cy="2241550"/>
+            <wp:effectExtent l="0" t="0" r="6350" b="6350"/>
+            <wp:docPr id="2" name="Picture 2"/>
+            <wp:cNvGraphicFramePr>
+              <a:graphicFrameLocks xmlns:a="http://schemas.openxmlformats.org/drawingml/2006/main" noChangeAspect="1"/>
+            </wp:cNvGraphicFramePr>
+            <a:graphic xmlns:a="http://schemas.openxmlformats.org/drawingml/2006/main">
+              <a:graphicData uri="http://schemas.openxmlformats.org/drawingml/2006/picture">
+                <pic:pic xmlns:pic="http://schemas.openxmlformats.org/drawingml/2006/picture">
+                  <pic:nvPicPr>
+                    <pic:cNvPr id="1" name=""/>
+                    <pic:cNvPicPr/>
+                  </pic:nvPicPr>
+                  <pic:blipFill>
+                    <a:blip r:embed="rId9"/>
+                    <a:stretch>
+                      <a:fillRect/>
+                    </a:stretch>
+                  </pic:blipFill>
+                  <pic:spPr>
+                    <a:xfrm>
+                      <a:off x="0" y="0"/>
+                      <a:ext cx="5163314" cy="2252729"/>
+                    </a:xfrm>
+                    <a:prstGeom prst="rect">
+                      <a:avLst/>
+                    </a:prstGeom>
+                  </pic:spPr>
+                </pic:pic>
+              </a:graphicData>
+            </a:graphic>
+          </wp:inline>
+        </w:drawing>
+      </w:r>
+    </w:p>
     <w:sectPr>
+      <w:headerReference w:type="default" r:id="rId10"/>
+      <w:footerReference w:type="default" r:id="rId11"/>
       <w:pgSz w:w="11906" w:h="16838"/>
       <w:pgMar w:top="1440" w:right="1440" w:bottom="1440" w:left="1440" w:header="708" w:footer="708" w:gutter="0"/>
       <w:cols w:space="708"/>
@@ -6418,6 +7274,37 @@
 </w:endnotes>
 </file>
 
+<file path=word/footer1.xml><?xml version="1.0" encoding="utf-8"?>
+<w:ftr xmlns:wpc="http://schemas.microsoft.com/office/word/2010/wordprocessingCanvas" xmlns:cx="http://schemas.microsoft.com/office/drawing/2014/chartex" xmlns:cx1="http://schemas.microsoft.com/office/drawing/2015/9/8/chartex" xmlns:cx2="http://schemas.microsoft.com/office/drawing/2015/10/21/chartex" xmlns:cx3="http://schemas.microsoft.com/office/drawing/2016/5/9/chartex" xmlns:cx4="http://schemas.microsoft.com/office/drawing/2016/5/10/chartex" xmlns:cx5="http://schemas.microsoft.com/office/drawing/2016/5/11/chartex" xmlns:cx6="http://schemas.microsoft.com/office/drawing/2016/5/12/chartex" xmlns:cx7="http://schemas.microsoft.com/office/drawing/2016/5/13/chartex" xmlns:cx8="http://schemas.microsoft.com/office/drawing/2016/5/14/chartex" xmlns:mc="http://schemas.openxmlformats.org/markup-compatibility/2006" xmlns:aink="http://schemas.microsoft.com/office/drawing/2016/ink" xmlns:am3d="http://schemas.microsoft.com/office/drawing/2017/model3d" xmlns:o="urn:schemas-microsoft-com:office:office" xmlns:r="http://schemas.openxmlformats.org/officeDocument/2006/relationships" xmlns:m="http://schemas.openxmlformats.org/officeDocument/2006/math" xmlns:v="urn:schemas-microsoft-com:vml" xmlns:wp14="http://schemas.microsoft.com/office/word/2010/wordprocessingDrawing" xmlns:wp="http://schemas.openxmlformats.org/drawingml/2006/wordprocessingDrawing" xmlns:w10="urn:schemas-microsoft-com:office:word" xmlns:w="http://schemas.openxmlformats.org/wordprocessingml/2006/main" xmlns:w14="http://schemas.microsoft.com/office/word/2010/wordml" xmlns:w15="http://schemas.microsoft.com/office/word/2012/wordml" xmlns:w16cid="http://schemas.microsoft.com/office/word/2016/wordml/cid" xmlns:w16se="http://schemas.microsoft.com/office/word/2015/wordml/symex" xmlns:wpg="http://schemas.microsoft.com/office/word/2010/wordprocessingGroup" xmlns:wpi="http://schemas.microsoft.com/office/word/2010/wordprocessingInk" xmlns:wne="http://schemas.microsoft.com/office/word/2006/wordml" xmlns:wps="http://schemas.microsoft.com/office/word/2010/wordprocessingShape" mc:Ignorable="w14 w15 w16se w16cid wp14">
+  <w:p>
+    <w:pPr>
+      <w:pStyle w:val="Footer"/>
+      <w:rPr>
+        <w:rFonts w:asciiTheme="majorHAnsi" w:hAnsiTheme="majorHAnsi" w:cstheme="majorHAnsi"/>
+        <w:sz w:val="20"/>
+        <w:szCs w:val="20"/>
+      </w:rPr>
+    </w:pPr>
+    <w:r>
+      <w:rPr>
+        <w:rFonts w:asciiTheme="majorHAnsi" w:hAnsiTheme="majorHAnsi" w:cstheme="majorHAnsi"/>
+        <w:sz w:val="20"/>
+        <w:szCs w:val="20"/>
+      </w:rPr>
+      <w:t>Game Development International Ltd - Test Plan Document</w:t>
+    </w:r>
+    <w:r>
+      <w:rPr>
+        <w:rFonts w:asciiTheme="majorHAnsi" w:hAnsiTheme="majorHAnsi" w:cstheme="majorHAnsi"/>
+        <w:sz w:val="20"/>
+        <w:szCs w:val="20"/>
+      </w:rPr>
+      <w:t xml:space="preserve">                                                                      12/05/2020</w:t>
+    </w:r>
+  </w:p>
+</w:ftr>
+</file>
+
 <file path=word/footnotes.xml><?xml version="1.0" encoding="utf-8"?>
 <w:footnotes xmlns:wpc="http://schemas.microsoft.com/office/word/2010/wordprocessingCanvas" xmlns:cx="http://schemas.microsoft.com/office/drawing/2014/chartex" xmlns:cx1="http://schemas.microsoft.com/office/drawing/2015/9/8/chartex" xmlns:cx2="http://schemas.microsoft.com/office/drawing/2015/10/21/chartex" xmlns:cx3="http://schemas.microsoft.com/office/drawing/2016/5/9/chartex" xmlns:cx4="http://schemas.microsoft.com/office/drawing/2016/5/10/chartex" xmlns:cx5="http://schemas.microsoft.com/office/drawing/2016/5/11/chartex" xmlns:cx6="http://schemas.microsoft.com/office/drawing/2016/5/12/chartex" xmlns:cx7="http://schemas.microsoft.com/office/drawing/2016/5/13/chartex" xmlns:cx8="http://schemas.microsoft.com/office/drawing/2016/5/14/chartex" xmlns:mc="http://schemas.openxmlformats.org/markup-compatibility/2006" xmlns:aink="http://schemas.microsoft.com/office/drawing/2016/ink" xmlns:am3d="http://schemas.microsoft.com/office/drawing/2017/model3d" xmlns:o="urn:schemas-microsoft-com:office:office" xmlns:r="http://schemas.openxmlformats.org/officeDocument/2006/relationships" xmlns:m="http://schemas.openxmlformats.org/officeDocument/2006/math" xmlns:v="urn:schemas-microsoft-com:vml" xmlns:wp14="http://schemas.microsoft.com/office/word/2010/wordprocessingDrawing" xmlns:wp="http://schemas.openxmlformats.org/drawingml/2006/wordprocessingDrawing" xmlns:w10="urn:schemas-microsoft-com:office:word" xmlns:w="http://schemas.openxmlformats.org/wordprocessingml/2006/main" xmlns:w14="http://schemas.microsoft.com/office/word/2010/wordml" xmlns:w15="http://schemas.microsoft.com/office/word/2012/wordml" xmlns:w16cid="http://schemas.microsoft.com/office/word/2016/wordml/cid" xmlns:w16se="http://schemas.microsoft.com/office/word/2015/wordml/symex" xmlns:wpg="http://schemas.microsoft.com/office/word/2010/wordprocessingGroup" xmlns:wpi="http://schemas.microsoft.com/office/word/2010/wordprocessingInk" xmlns:wne="http://schemas.microsoft.com/office/word/2006/wordml" xmlns:wps="http://schemas.microsoft.com/office/word/2010/wordprocessingShape" mc:Ignorable="w14 w15 w16se w16cid wp14">
   <w:footnote w:type="separator" w:id="-1">
@@ -6441,6 +7328,84 @@
     </w:p>
   </w:footnote>
 </w:footnotes>
+</file>
+
+<file path=word/header1.xml><?xml version="1.0" encoding="utf-8"?>
+<w:hdr xmlns:wpc="http://schemas.microsoft.com/office/word/2010/wordprocessingCanvas" xmlns:cx="http://schemas.microsoft.com/office/drawing/2014/chartex" xmlns:cx1="http://schemas.microsoft.com/office/drawing/2015/9/8/chartex" xmlns:cx2="http://schemas.microsoft.com/office/drawing/2015/10/21/chartex" xmlns:cx3="http://schemas.microsoft.com/office/drawing/2016/5/9/chartex" xmlns:cx4="http://schemas.microsoft.com/office/drawing/2016/5/10/chartex" xmlns:cx5="http://schemas.microsoft.com/office/drawing/2016/5/11/chartex" xmlns:cx6="http://schemas.microsoft.com/office/drawing/2016/5/12/chartex" xmlns:cx7="http://schemas.microsoft.com/office/drawing/2016/5/13/chartex" xmlns:cx8="http://schemas.microsoft.com/office/drawing/2016/5/14/chartex" xmlns:mc="http://schemas.openxmlformats.org/markup-compatibility/2006" xmlns:aink="http://schemas.microsoft.com/office/drawing/2016/ink" xmlns:am3d="http://schemas.microsoft.com/office/drawing/2017/model3d" xmlns:o="urn:schemas-microsoft-com:office:office" xmlns:r="http://schemas.openxmlformats.org/officeDocument/2006/relationships" xmlns:m="http://schemas.openxmlformats.org/officeDocument/2006/math" xmlns:v="urn:schemas-microsoft-com:vml" xmlns:wp14="http://schemas.microsoft.com/office/word/2010/wordprocessingDrawing" xmlns:wp="http://schemas.openxmlformats.org/drawingml/2006/wordprocessingDrawing" xmlns:w10="urn:schemas-microsoft-com:office:word" xmlns:w="http://schemas.openxmlformats.org/wordprocessingml/2006/main" xmlns:w14="http://schemas.microsoft.com/office/word/2010/wordml" xmlns:w15="http://schemas.microsoft.com/office/word/2012/wordml" xmlns:w16cid="http://schemas.microsoft.com/office/word/2016/wordml/cid" xmlns:w16se="http://schemas.microsoft.com/office/word/2015/wordml/symex" xmlns:wpg="http://schemas.microsoft.com/office/word/2010/wordprocessingGroup" xmlns:wpi="http://schemas.microsoft.com/office/word/2010/wordprocessingInk" xmlns:wne="http://schemas.microsoft.com/office/word/2006/wordml" xmlns:wps="http://schemas.microsoft.com/office/word/2010/wordprocessingShape" mc:Ignorable="w14 w15 w16se w16cid wp14">
+  <w:sdt>
+    <w:sdtPr>
+      <w:id w:val="-1508055098"/>
+      <w:docPartObj>
+        <w:docPartGallery w:val="Page Numbers (Top of Page)"/>
+        <w:docPartUnique/>
+      </w:docPartObj>
+    </w:sdtPr>
+    <w:sdtEndPr>
+      <w:rPr>
+        <w:color w:val="7F7F7F" w:themeColor="background1" w:themeShade="7F"/>
+        <w:spacing w:val="60"/>
+      </w:rPr>
+    </w:sdtEndPr>
+    <w:sdtContent>
+      <w:p>
+        <w:pPr>
+          <w:pStyle w:val="Header"/>
+          <w:pBdr>
+            <w:bottom w:val="single" w:sz="4" w:space="1" w:color="D9D9D9" w:themeColor="background1" w:themeShade="D9"/>
+          </w:pBdr>
+          <w:rPr>
+            <w:b/>
+            <w:bCs/>
+          </w:rPr>
+        </w:pPr>
+        <w:r>
+          <w:fldChar w:fldCharType="begin"/>
+        </w:r>
+        <w:r>
+          <w:instrText xml:space="preserve"> PAGE   \* MERGEFORMAT </w:instrText>
+        </w:r>
+        <w:r>
+          <w:fldChar w:fldCharType="separate"/>
+        </w:r>
+        <w:r>
+          <w:rPr>
+            <w:b/>
+            <w:bCs/>
+            <w:noProof/>
+          </w:rPr>
+          <w:t>2</w:t>
+        </w:r>
+        <w:r>
+          <w:rPr>
+            <w:b/>
+            <w:bCs/>
+            <w:noProof/>
+          </w:rPr>
+          <w:fldChar w:fldCharType="end"/>
+        </w:r>
+        <w:r>
+          <w:rPr>
+            <w:b/>
+            <w:bCs/>
+          </w:rPr>
+          <w:t xml:space="preserve"> | </w:t>
+        </w:r>
+        <w:r>
+          <w:rPr>
+            <w:color w:val="7F7F7F" w:themeColor="background1" w:themeShade="7F"/>
+            <w:spacing w:val="60"/>
+          </w:rPr>
+          <w:t>Page</w:t>
+        </w:r>
+      </w:p>
+    </w:sdtContent>
+  </w:sdt>
+  <w:p>
+    <w:pPr>
+      <w:pStyle w:val="Header"/>
+    </w:pPr>
+  </w:p>
+</w:hdr>
 </file>
 
 <file path=word/numbering.xml><?xml version="1.0" encoding="utf-8"?>
@@ -7696,7 +8661,7 @@
   <w:style w:type="paragraph" w:default="1" w:styleId="Normal">
     <w:name w:val="Normal"/>
     <w:qFormat/>
-    <w:rsid w:val="006A127C"/>
+    <w:rsid w:val="00FC24AD"/>
   </w:style>
   <w:style w:type="paragraph" w:styleId="Heading1">
     <w:name w:val="heading 1"/>
@@ -7808,6 +8773,7 @@
   <w:style w:type="character" w:default="1" w:styleId="DefaultParagraphFont">
     <w:name w:val="Default Paragraph Font"/>
     <w:uiPriority w:val="1"/>
+    <w:semiHidden/>
     <w:unhideWhenUsed/>
   </w:style>
   <w:style w:type="table" w:default="1" w:styleId="TableNormal">
@@ -8335,7 +9301,7 @@
 </file>
 
 <file path=customXml/itemProps1.xml><?xml version="1.0" encoding="utf-8"?>
-<ds:datastoreItem xmlns:ds="http://schemas.openxmlformats.org/officeDocument/2006/customXml" ds:itemID="{148ADB0D-6582-477E-A160-DC8AD88498DD}">
+<ds:datastoreItem xmlns:ds="http://schemas.openxmlformats.org/officeDocument/2006/customXml" ds:itemID="{F1863D93-5DA3-47C2-9DFC-6FC1ACEE8995}">
   <ds:schemaRefs>
     <ds:schemaRef ds:uri="http://schemas.openxmlformats.org/officeDocument/2006/bibliography"/>
   </ds:schemaRefs>

</xml_diff>